<commit_message>
feature/COMP7103-Data-mining-assingment-1: Finish question 1
</commit_message>
<xml_diff>
--- a/semester02/COMP7103 Data mining/Assignment 1/Darasirikul_Varis_Assignment_01_Comp_7103_B.docx
+++ b/semester02/COMP7103 Data mining/Assignment 1/Darasirikul_Varis_Assignment_01_Comp_7103_B.docx
@@ -111,7 +111,7 @@
           <w:szCs w:val="24"/>
           <w:lang w:val="en-US"/>
         </w:rPr>
-        <w:t xml:space="preserve"> Table 1 shows a list of</w:t>
+        <w:t xml:space="preserve"> Table 1 shows a list of baskets as well as the items they contain. For example, this could be the set of</w:t>
       </w:r>
       <w:r>
         <w:rPr>
@@ -127,22 +127,6 @@
           <w:szCs w:val="24"/>
           <w:lang w:val="en-US"/>
         </w:rPr>
-        <w:t>baskets as well as the items they contain. For example, this could be the set of</w:t>
-      </w:r>
-      <w:r>
-        <w:rPr>
-          <w:rFonts w:ascii="Times New Roman" w:hAnsi="Times New Roman" w:cs="Times New Roman"/>
-          <w:szCs w:val="24"/>
-          <w:lang w:val="en-US"/>
-        </w:rPr>
-        <w:t xml:space="preserve"> </w:t>
-      </w:r>
-      <w:r>
-        <w:rPr>
-          <w:rFonts w:ascii="Times New Roman" w:hAnsi="Times New Roman" w:cs="Times New Roman"/>
-          <w:szCs w:val="24"/>
-          <w:lang w:val="en-US"/>
-        </w:rPr>
         <w:t>products bought by each customer during a single trip to a grocery store.</w:t>
       </w:r>
       <w:r>
@@ -159,23 +143,7 @@
           <w:szCs w:val="24"/>
           <w:lang w:val="en-US"/>
         </w:rPr>
-        <w:t>Using</w:t>
-      </w:r>
-      <w:r>
-        <w:rPr>
-          <w:rFonts w:ascii="Times New Roman" w:hAnsi="Times New Roman" w:cs="Times New Roman"/>
-          <w:szCs w:val="24"/>
-          <w:lang w:val="en-US"/>
-        </w:rPr>
-        <w:t xml:space="preserve"> </w:t>
-      </w:r>
-      <w:r>
-        <w:rPr>
-          <w:rFonts w:ascii="Times New Roman" w:hAnsi="Times New Roman" w:cs="Times New Roman"/>
-          <w:szCs w:val="24"/>
-          <w:lang w:val="en-US"/>
-        </w:rPr>
-        <w:t xml:space="preserve">the </w:t>
+        <w:t xml:space="preserve">Using the </w:t>
       </w:r>
       <w:r>
         <w:rPr>
@@ -193,23 +161,7 @@
           <w:szCs w:val="24"/>
           <w:lang w:val="en-US"/>
         </w:rPr>
-        <w:t xml:space="preserve"> algorithm, </w:t>
-      </w:r>
-      <w:r>
-        <w:rPr>
-          <w:rFonts w:ascii="Times New Roman" w:hAnsi="Times New Roman" w:cs="Times New Roman"/>
-          <w:szCs w:val="24"/>
-          <w:lang w:val="en-US"/>
-        </w:rPr>
-        <w:t>fi</w:t>
-      </w:r>
-      <w:r>
-        <w:rPr>
-          <w:rFonts w:ascii="Times New Roman" w:hAnsi="Times New Roman" w:cs="Times New Roman"/>
-          <w:szCs w:val="24"/>
-          <w:lang w:val="en-US"/>
-        </w:rPr>
-        <w:t xml:space="preserve">nd all frequent </w:t>
+        <w:t xml:space="preserve"> algorithm, find all frequent </w:t>
       </w:r>
       <w:proofErr w:type="spellStart"/>
       <w:r>
@@ -263,39 +215,7 @@
           <w:szCs w:val="24"/>
           <w:lang w:val="en-US"/>
         </w:rPr>
-        <w:t xml:space="preserve"> </w:t>
-      </w:r>
-      <w:r>
-        <w:rPr>
-          <w:rFonts w:ascii="Times New Roman" w:hAnsi="Times New Roman" w:cs="Times New Roman"/>
-          <w:szCs w:val="24"/>
-          <w:lang w:val="en-US"/>
-        </w:rPr>
-        <w:t>in this example they occur at least 40% of 7 times, i.e. at least three times.)</w:t>
-      </w:r>
-      <w:r>
-        <w:rPr>
-          <w:rFonts w:ascii="Times New Roman" w:hAnsi="Times New Roman" w:cs="Times New Roman"/>
-          <w:szCs w:val="24"/>
-          <w:lang w:val="en-US"/>
-        </w:rPr>
-        <w:t xml:space="preserve"> </w:t>
-      </w:r>
-      <w:r>
-        <w:rPr>
-          <w:rFonts w:ascii="Times New Roman" w:hAnsi="Times New Roman" w:cs="Times New Roman"/>
-          <w:szCs w:val="24"/>
-          <w:lang w:val="en-US"/>
-        </w:rPr>
-        <w:t>In particular you should specify for each pass of the algorithm, the frequent</w:t>
-      </w:r>
-      <w:r>
-        <w:rPr>
-          <w:rFonts w:ascii="Times New Roman" w:hAnsi="Times New Roman" w:cs="Times New Roman"/>
-          <w:szCs w:val="24"/>
-          <w:lang w:val="en-US"/>
-        </w:rPr>
-        <w:t xml:space="preserve"> </w:t>
+        <w:t xml:space="preserve"> in this example they occur at least 40% of 7 times, i.e. at least three times.) In particular you should specify for each pass of the algorithm, the frequent </w:t>
       </w:r>
       <w:proofErr w:type="spellStart"/>
       <w:r>
@@ -313,23 +233,7 @@
           <w:szCs w:val="24"/>
           <w:lang w:val="en-US"/>
         </w:rPr>
-        <w:t>, as well as the counters (and their values) kept in main memory by the</w:t>
-      </w:r>
-      <w:r>
-        <w:rPr>
-          <w:rFonts w:ascii="Times New Roman" w:hAnsi="Times New Roman" w:cs="Times New Roman"/>
-          <w:szCs w:val="24"/>
-          <w:lang w:val="en-US"/>
-        </w:rPr>
-        <w:t xml:space="preserve"> </w:t>
-      </w:r>
-      <w:r>
-        <w:rPr>
-          <w:rFonts w:ascii="Times New Roman" w:hAnsi="Times New Roman" w:cs="Times New Roman"/>
-          <w:szCs w:val="24"/>
-          <w:lang w:val="en-US"/>
-        </w:rPr>
-        <w:t>A-priori algorithm.</w:t>
+        <w:t>, as well as the counters (and their values) kept in main memory by the A-priori algorithm.</w:t>
       </w:r>
     </w:p>
     <w:p>
@@ -3442,23 +3346,7 @@
                 <w:szCs w:val="24"/>
                 <w:lang w:val="en-US"/>
               </w:rPr>
-              <w:t>{</w:t>
-            </w:r>
-            <w:r>
-              <w:rPr>
-                <w:rFonts w:ascii="Times New Roman" w:hAnsi="Times New Roman" w:cs="Times New Roman"/>
-                <w:szCs w:val="24"/>
-                <w:lang w:val="en-US"/>
-              </w:rPr>
-              <w:t>a</w:t>
-            </w:r>
-            <w:r>
-              <w:rPr>
-                <w:rFonts w:ascii="Times New Roman" w:hAnsi="Times New Roman" w:cs="Times New Roman"/>
-                <w:szCs w:val="24"/>
-                <w:lang w:val="en-US"/>
-              </w:rPr>
-              <w:t>}</w:t>
+              <w:t>{a}</w:t>
             </w:r>
           </w:p>
         </w:tc>
@@ -3526,23 +3414,7 @@
                 <w:szCs w:val="24"/>
                 <w:lang w:val="en-US"/>
               </w:rPr>
-              <w:t>{</w:t>
-            </w:r>
-            <w:r>
-              <w:rPr>
-                <w:rFonts w:ascii="Times New Roman" w:hAnsi="Times New Roman" w:cs="Times New Roman"/>
-                <w:szCs w:val="24"/>
-                <w:lang w:val="en-US"/>
-              </w:rPr>
-              <w:t>b</w:t>
-            </w:r>
-            <w:r>
-              <w:rPr>
-                <w:rFonts w:ascii="Times New Roman" w:hAnsi="Times New Roman" w:cs="Times New Roman"/>
-                <w:szCs w:val="24"/>
-                <w:lang w:val="en-US"/>
-              </w:rPr>
-              <w:t>}</w:t>
+              <w:t>{b}</w:t>
             </w:r>
           </w:p>
         </w:tc>
@@ -3847,7 +3719,7 @@
         <mc:AlternateContent>
           <mc:Choice Requires="wps">
             <w:drawing>
-              <wp:anchor distT="0" distB="0" distL="114300" distR="114300" simplePos="0" relativeHeight="251662336" behindDoc="0" locked="0" layoutInCell="1" allowOverlap="1" wp14:anchorId="4F0ADB90" wp14:editId="4548595A">
+              <wp:anchor distT="0" distB="0" distL="114300" distR="114300" simplePos="0" relativeHeight="251662336" behindDoc="0" locked="0" layoutInCell="1" allowOverlap="1" wp14:anchorId="4F0ADB90" wp14:editId="47A31AFA">
                 <wp:simplePos x="0" y="0"/>
                 <wp:positionH relativeFrom="column">
                   <wp:posOffset>2611120</wp:posOffset>
@@ -3875,13 +3747,13 @@
                       </wps:spPr>
                       <wps:style>
                         <a:lnRef idx="2">
-                          <a:schemeClr val="accent6"/>
+                          <a:schemeClr val="dk1"/>
                         </a:lnRef>
                         <a:fillRef idx="1">
                           <a:schemeClr val="lt1"/>
                         </a:fillRef>
                         <a:effectRef idx="0">
-                          <a:schemeClr val="accent6"/>
+                          <a:schemeClr val="dk1"/>
                         </a:effectRef>
                         <a:fontRef idx="minor">
                           <a:schemeClr val="dk1"/>
@@ -3922,39 +3794,7 @@
                                 <w:szCs w:val="20"/>
                                 <w:lang w:val="en-US"/>
                               </w:rPr>
-                              <w:t>{a</w:t>
-                            </w:r>
-                            <w:r>
-                              <w:rPr>
-                                <w:sz w:val="20"/>
-                                <w:szCs w:val="20"/>
-                                <w:lang w:val="en-US"/>
-                              </w:rPr>
-                              <w:t>}</w:t>
-                            </w:r>
-                            <w:r>
-                              <w:rPr>
-                                <w:sz w:val="20"/>
-                                <w:szCs w:val="20"/>
-                                <w:lang w:val="en-US"/>
-                              </w:rPr>
-                              <w:t>,</w:t>
-                            </w:r>
-                            <w:r>
-                              <w:rPr>
-                                <w:sz w:val="20"/>
-                                <w:szCs w:val="20"/>
-                                <w:lang w:val="en-US"/>
-                              </w:rPr>
-                              <w:t xml:space="preserve"> {</w:t>
-                            </w:r>
-                            <w:r>
-                              <w:rPr>
-                                <w:sz w:val="20"/>
-                                <w:szCs w:val="20"/>
-                                <w:lang w:val="en-US"/>
-                              </w:rPr>
-                              <w:t>b</w:t>
+                              <w:t>{a}, {b</w:t>
                             </w:r>
                             <w:proofErr w:type="gramStart"/>
                             <w:r>
@@ -3963,23 +3803,7 @@
                                 <w:szCs w:val="20"/>
                                 <w:lang w:val="en-US"/>
                               </w:rPr>
-                              <w:t>}</w:t>
-                            </w:r>
-                            <w:r>
-                              <w:rPr>
-                                <w:sz w:val="20"/>
-                                <w:szCs w:val="20"/>
-                                <w:lang w:val="en-US"/>
-                              </w:rPr>
-                              <w:t>,</w:t>
-                            </w:r>
-                            <w:r>
-                              <w:rPr>
-                                <w:sz w:val="20"/>
-                                <w:szCs w:val="20"/>
-                                <w:lang w:val="en-US"/>
-                              </w:rPr>
-                              <w:t>{</w:t>
+                              <w:t>},{</w:t>
                             </w:r>
                             <w:proofErr w:type="gramEnd"/>
                             <w:r>
@@ -3988,15 +3812,7 @@
                                 <w:szCs w:val="20"/>
                                 <w:lang w:val="en-US"/>
                               </w:rPr>
-                              <w:t>d}</w:t>
-                            </w:r>
-                            <w:r>
-                              <w:rPr>
-                                <w:sz w:val="20"/>
-                                <w:szCs w:val="20"/>
-                                <w:lang w:val="en-US"/>
-                              </w:rPr>
-                              <w:t>, {</w:t>
+                              <w:t>d}, {</w:t>
                             </w:r>
                             <w:proofErr w:type="spellStart"/>
                             <w:r>
@@ -4057,7 +3873,7 @@
           </mc:Choice>
           <mc:Fallback>
             <w:pict>
-              <v:rect w14:anchorId="4F0ADB90" id="Rectangle 6" o:spid="_x0000_s1026" style="position:absolute;margin-left:205.6pt;margin-top:12.1pt;width:90.4pt;height:54.4pt;z-index:251662336;visibility:visible;mso-wrap-style:square;mso-width-percent:0;mso-height-percent:0;mso-wrap-distance-left:9pt;mso-wrap-distance-top:0;mso-wrap-distance-right:9pt;mso-wrap-distance-bottom:0;mso-position-horizontal:absolute;mso-position-horizontal-relative:text;mso-position-vertical:absolute;mso-position-vertical-relative:text;mso-width-percent:0;mso-height-percent:0;mso-width-relative:margin;mso-height-relative:margin;v-text-anchor:middle" o:gfxdata="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" fillcolor="white [3201]" strokecolor="#70ad47 [3209]" strokeweight="1pt">
+              <v:rect w14:anchorId="4F0ADB90" id="Rectangle 6" o:spid="_x0000_s1026" style="position:absolute;margin-left:205.6pt;margin-top:12.1pt;width:90.4pt;height:54.4pt;z-index:251662336;visibility:visible;mso-wrap-style:square;mso-width-percent:0;mso-height-percent:0;mso-wrap-distance-left:9pt;mso-wrap-distance-top:0;mso-wrap-distance-right:9pt;mso-wrap-distance-bottom:0;mso-position-horizontal:absolute;mso-position-horizontal-relative:text;mso-position-vertical:absolute;mso-position-vertical-relative:text;mso-width-percent:0;mso-height-percent:0;mso-width-relative:margin;mso-height-relative:margin;v-text-anchor:middle" o:gfxdata="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" fillcolor="white [3201]" strokecolor="black [3200]" strokeweight="1pt">
                 <v:textbox>
                   <w:txbxContent>
                     <w:p>
@@ -4093,39 +3909,7 @@
                           <w:szCs w:val="20"/>
                           <w:lang w:val="en-US"/>
                         </w:rPr>
-                        <w:t>{a</w:t>
-                      </w:r>
-                      <w:r>
-                        <w:rPr>
-                          <w:sz w:val="20"/>
-                          <w:szCs w:val="20"/>
-                          <w:lang w:val="en-US"/>
-                        </w:rPr>
-                        <w:t>}</w:t>
-                      </w:r>
-                      <w:r>
-                        <w:rPr>
-                          <w:sz w:val="20"/>
-                          <w:szCs w:val="20"/>
-                          <w:lang w:val="en-US"/>
-                        </w:rPr>
-                        <w:t>,</w:t>
-                      </w:r>
-                      <w:r>
-                        <w:rPr>
-                          <w:sz w:val="20"/>
-                          <w:szCs w:val="20"/>
-                          <w:lang w:val="en-US"/>
-                        </w:rPr>
-                        <w:t xml:space="preserve"> {</w:t>
-                      </w:r>
-                      <w:r>
-                        <w:rPr>
-                          <w:sz w:val="20"/>
-                          <w:szCs w:val="20"/>
-                          <w:lang w:val="en-US"/>
-                        </w:rPr>
-                        <w:t>b</w:t>
+                        <w:t>{a}, {b</w:t>
                       </w:r>
                       <w:proofErr w:type="gramStart"/>
                       <w:r>
@@ -4134,23 +3918,7 @@
                           <w:szCs w:val="20"/>
                           <w:lang w:val="en-US"/>
                         </w:rPr>
-                        <w:t>}</w:t>
-                      </w:r>
-                      <w:r>
-                        <w:rPr>
-                          <w:sz w:val="20"/>
-                          <w:szCs w:val="20"/>
-                          <w:lang w:val="en-US"/>
-                        </w:rPr>
-                        <w:t>,</w:t>
-                      </w:r>
-                      <w:r>
-                        <w:rPr>
-                          <w:sz w:val="20"/>
-                          <w:szCs w:val="20"/>
-                          <w:lang w:val="en-US"/>
-                        </w:rPr>
-                        <w:t>{</w:t>
+                        <w:t>},{</w:t>
                       </w:r>
                       <w:proofErr w:type="gramEnd"/>
                       <w:r>
@@ -4159,15 +3927,7 @@
                           <w:szCs w:val="20"/>
                           <w:lang w:val="en-US"/>
                         </w:rPr>
-                        <w:t>d}</w:t>
-                      </w:r>
-                      <w:r>
-                        <w:rPr>
-                          <w:sz w:val="20"/>
-                          <w:szCs w:val="20"/>
-                          <w:lang w:val="en-US"/>
-                        </w:rPr>
-                        <w:t>, {</w:t>
+                        <w:t>d}, {</w:t>
                       </w:r>
                       <w:proofErr w:type="spellStart"/>
                       <w:r>
@@ -4224,7 +3984,7 @@
         <mc:AlternateContent>
           <mc:Choice Requires="wps">
             <w:drawing>
-              <wp:anchor distT="0" distB="0" distL="114300" distR="114300" simplePos="0" relativeHeight="251661312" behindDoc="0" locked="0" layoutInCell="1" allowOverlap="1" wp14:anchorId="73EB64E1" wp14:editId="7398C184">
+              <wp:anchor distT="0" distB="0" distL="114300" distR="114300" simplePos="0" relativeHeight="251661312" behindDoc="0" locked="0" layoutInCell="1" allowOverlap="1" wp14:anchorId="73EB64E1" wp14:editId="574ED192">
                 <wp:simplePos x="0" y="0"/>
                 <wp:positionH relativeFrom="column">
                   <wp:posOffset>2458720</wp:posOffset>
@@ -4252,13 +4012,13 @@
                       </wps:spPr>
                       <wps:style>
                         <a:lnRef idx="2">
-                          <a:schemeClr val="accent6"/>
+                          <a:schemeClr val="dk1"/>
                         </a:lnRef>
                         <a:fillRef idx="1">
                           <a:schemeClr val="lt1"/>
                         </a:fillRef>
                         <a:effectRef idx="0">
-                          <a:schemeClr val="accent6"/>
+                          <a:schemeClr val="dk1"/>
                         </a:effectRef>
                         <a:fontRef idx="minor">
                           <a:schemeClr val="dk1"/>
@@ -4353,7 +4113,7 @@
           </mc:Choice>
           <mc:Fallback>
             <w:pict>
-              <v:rect w14:anchorId="73EB64E1" id="Rectangle 5" o:spid="_x0000_s1027" style="position:absolute;margin-left:193.6pt;margin-top:6.4pt;width:114.4pt;height:145.6pt;z-index:251661312;visibility:visible;mso-wrap-style:square;mso-width-percent:0;mso-height-percent:0;mso-wrap-distance-left:9pt;mso-wrap-distance-top:0;mso-wrap-distance-right:9pt;mso-wrap-distance-bottom:0;mso-position-horizontal:absolute;mso-position-horizontal-relative:text;mso-position-vertical:absolute;mso-position-vertical-relative:text;mso-width-percent:0;mso-height-percent:0;mso-width-relative:margin;mso-height-relative:margin;v-text-anchor:middle" o:gfxdata="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" fillcolor="white [3201]" strokecolor="#70ad47 [3209]" strokeweight="1pt">
+              <v:rect w14:anchorId="73EB64E1" id="Rectangle 5" o:spid="_x0000_s1027" style="position:absolute;margin-left:193.6pt;margin-top:6.4pt;width:114.4pt;height:145.6pt;z-index:251661312;visibility:visible;mso-wrap-style:square;mso-width-percent:0;mso-height-percent:0;mso-wrap-distance-left:9pt;mso-wrap-distance-top:0;mso-wrap-distance-right:9pt;mso-wrap-distance-bottom:0;mso-position-horizontal:absolute;mso-position-horizontal-relative:text;mso-position-vertical:absolute;mso-position-vertical-relative:text;mso-width-percent:0;mso-height-percent:0;mso-width-relative:margin;mso-height-relative:margin;v-text-anchor:middle" o:gfxdata="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" fillcolor="white [3201]" strokecolor="black [3200]" strokeweight="1pt">
                 <v:textbox>
                   <w:txbxContent>
                     <w:p>
@@ -4440,7 +4200,7 @@
         <mc:AlternateContent>
           <mc:Choice Requires="wps">
             <w:drawing>
-              <wp:anchor distT="0" distB="0" distL="114300" distR="114300" simplePos="0" relativeHeight="251660288" behindDoc="0" locked="0" layoutInCell="1" allowOverlap="1" wp14:anchorId="09C7823C" wp14:editId="45DBE295">
+              <wp:anchor distT="0" distB="0" distL="114300" distR="114300" simplePos="0" relativeHeight="251660288" behindDoc="0" locked="0" layoutInCell="1" allowOverlap="1" wp14:anchorId="09C7823C" wp14:editId="4A3578CF">
                 <wp:simplePos x="0" y="0"/>
                 <wp:positionH relativeFrom="column">
                   <wp:posOffset>162560</wp:posOffset>
@@ -4468,13 +4228,13 @@
                       </wps:spPr>
                       <wps:style>
                         <a:lnRef idx="2">
-                          <a:schemeClr val="accent6"/>
+                          <a:schemeClr val="dk1"/>
                         </a:lnRef>
                         <a:fillRef idx="1">
                           <a:schemeClr val="lt1"/>
                         </a:fillRef>
                         <a:effectRef idx="0">
-                          <a:schemeClr val="accent6"/>
+                          <a:schemeClr val="dk1"/>
                         </a:effectRef>
                         <a:fontRef idx="minor">
                           <a:schemeClr val="dk1"/>
@@ -4560,7 +4320,7 @@
           </mc:Choice>
           <mc:Fallback>
             <w:pict>
-              <v:rect w14:anchorId="09C7823C" id="Rectangle 4" o:spid="_x0000_s1028" style="position:absolute;margin-left:12.8pt;margin-top:11.9pt;width:90.4pt;height:40pt;z-index:251660288;visibility:visible;mso-wrap-style:square;mso-width-percent:0;mso-height-percent:0;mso-wrap-distance-left:9pt;mso-wrap-distance-top:0;mso-wrap-distance-right:9pt;mso-wrap-distance-bottom:0;mso-position-horizontal:absolute;mso-position-horizontal-relative:text;mso-position-vertical:absolute;mso-position-vertical-relative:text;mso-width-percent:0;mso-height-percent:0;mso-width-relative:margin;mso-height-relative:margin;v-text-anchor:middle" o:gfxdata="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" fillcolor="white [3201]" strokecolor="#70ad47 [3209]" strokeweight="1pt">
+              <v:rect w14:anchorId="09C7823C" id="Rectangle 4" o:spid="_x0000_s1028" style="position:absolute;margin-left:12.8pt;margin-top:11.9pt;width:90.4pt;height:40pt;z-index:251660288;visibility:visible;mso-wrap-style:square;mso-width-percent:0;mso-height-percent:0;mso-wrap-distance-left:9pt;mso-wrap-distance-top:0;mso-wrap-distance-right:9pt;mso-wrap-distance-bottom:0;mso-position-horizontal:absolute;mso-position-horizontal-relative:text;mso-position-vertical:absolute;mso-position-vertical-relative:text;mso-width-percent:0;mso-height-percent:0;mso-width-relative:margin;mso-height-relative:margin;v-text-anchor:middle" o:gfxdata="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" fillcolor="white [3201]" strokecolor="black [3200]" strokeweight="1pt">
                 <v:textbox>
                   <w:txbxContent>
                     <w:p>
@@ -4638,7 +4398,7 @@
         <mc:AlternateContent>
           <mc:Choice Requires="wps">
             <w:drawing>
-              <wp:anchor distT="0" distB="0" distL="114300" distR="114300" simplePos="0" relativeHeight="251659264" behindDoc="0" locked="0" layoutInCell="1" allowOverlap="1" wp14:anchorId="1F903D1B" wp14:editId="7B84F984">
+              <wp:anchor distT="0" distB="0" distL="114300" distR="114300" simplePos="0" relativeHeight="251659264" behindDoc="0" locked="0" layoutInCell="1" allowOverlap="1" wp14:anchorId="1F903D1B" wp14:editId="05CAA556">
                 <wp:simplePos x="0" y="0"/>
                 <wp:positionH relativeFrom="column">
                   <wp:posOffset>10160</wp:posOffset>
@@ -4666,13 +4426,13 @@
                       </wps:spPr>
                       <wps:style>
                         <a:lnRef idx="2">
-                          <a:schemeClr val="accent6"/>
+                          <a:schemeClr val="dk1"/>
                         </a:lnRef>
                         <a:fillRef idx="1">
                           <a:schemeClr val="lt1"/>
                         </a:fillRef>
                         <a:effectRef idx="0">
-                          <a:schemeClr val="accent6"/>
+                          <a:schemeClr val="dk1"/>
                         </a:effectRef>
                         <a:fontRef idx="minor">
                           <a:schemeClr val="dk1"/>
@@ -4716,7 +4476,7 @@
           </mc:Choice>
           <mc:Fallback>
             <w:pict>
-              <v:rect w14:anchorId="1F903D1B" id="Rectangle 3" o:spid="_x0000_s1029" style="position:absolute;margin-left:.8pt;margin-top:6.3pt;width:114.4pt;height:145.6pt;z-index:251659264;visibility:visible;mso-wrap-style:square;mso-width-percent:0;mso-height-percent:0;mso-wrap-distance-left:9pt;mso-wrap-distance-top:0;mso-wrap-distance-right:9pt;mso-wrap-distance-bottom:0;mso-position-horizontal:absolute;mso-position-horizontal-relative:text;mso-position-vertical:absolute;mso-position-vertical-relative:text;mso-width-percent:0;mso-height-percent:0;mso-width-relative:margin;mso-height-relative:margin;v-text-anchor:middle" o:gfxdata="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" fillcolor="white [3201]" strokecolor="#70ad47 [3209]" strokeweight="1pt">
+              <v:rect w14:anchorId="1F903D1B" id="Rectangle 3" o:spid="_x0000_s1029" style="position:absolute;margin-left:.8pt;margin-top:6.3pt;width:114.4pt;height:145.6pt;z-index:251659264;visibility:visible;mso-wrap-style:square;mso-width-percent:0;mso-height-percent:0;mso-wrap-distance-left:9pt;mso-wrap-distance-top:0;mso-wrap-distance-right:9pt;mso-wrap-distance-bottom:0;mso-position-horizontal:absolute;mso-position-horizontal-relative:text;mso-position-vertical:absolute;mso-position-vertical-relative:text;mso-width-percent:0;mso-height-percent:0;mso-width-relative:margin;mso-height-relative:margin;v-text-anchor:middle" o:gfxdata="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" fillcolor="white [3201]" strokecolor="black [3200]" strokeweight="1pt">
                 <v:textbox>
                   <w:txbxContent>
                     <w:p>
@@ -5549,15 +5309,7 @@
           <w:szCs w:val="24"/>
           <w:lang w:val="en-US"/>
         </w:rPr>
-        <w:t xml:space="preserve"> (b, d) / </w:t>
-      </w:r>
-      <w:r>
-        <w:rPr>
-          <w:rFonts w:ascii="Times New Roman" w:hAnsi="Times New Roman" w:cs="Times New Roman"/>
-          <w:szCs w:val="24"/>
-          <w:lang w:val="en-US"/>
-        </w:rPr>
-        <w:t>(</w:t>
+        <w:t xml:space="preserve"> (b, d) / (</w:t>
       </w:r>
       <w:r>
         <w:rPr>
@@ -5575,15 +5327,7 @@
           <w:szCs w:val="24"/>
           <w:lang w:val="en-US"/>
         </w:rPr>
-        <w:t xml:space="preserve"> (b)</w:t>
-      </w:r>
-      <w:r>
-        <w:rPr>
-          <w:rFonts w:ascii="Times New Roman" w:hAnsi="Times New Roman" w:cs="Times New Roman"/>
-          <w:szCs w:val="24"/>
-          <w:lang w:val="en-US"/>
-        </w:rPr>
-        <w:t xml:space="preserve"> * </w:t>
+        <w:t xml:space="preserve"> (b) * </w:t>
       </w:r>
       <w:r>
         <w:rPr>
@@ -5829,19 +5573,23 @@
           <w:szCs w:val="24"/>
           <w:lang w:val="en-US"/>
         </w:rPr>
-        <w:t xml:space="preserve"> (b) </w:t>
-      </w:r>
-      <w:r>
-        <w:rPr>
-          <w:rFonts w:ascii="Times New Roman" w:hAnsi="Times New Roman" w:cs="Times New Roman"/>
-          <w:szCs w:val="24"/>
-          <w:lang w:val="en-US"/>
-        </w:rPr>
-        <w:t>and</w:t>
-      </w:r>
-      <w:r>
-        <w:rPr>
-          <w:rFonts w:ascii="Times New Roman" w:hAnsi="Times New Roman" w:cs="Times New Roman"/>
+        <w:t xml:space="preserve"> (b) and </w:t>
+      </w:r>
+      <w:r>
+        <w:rPr>
+          <w:rFonts w:ascii="Times New Roman" w:hAnsi="Times New Roman" w:cs="Times New Roman"/>
+          <w:b/>
+          <w:bCs/>
+          <w:szCs w:val="24"/>
+          <w:lang w:val="en-US"/>
+        </w:rPr>
+        <w:t>Support</w:t>
+      </w:r>
+      <w:r>
+        <w:rPr>
+          <w:rFonts w:ascii="Times New Roman" w:hAnsi="Times New Roman" w:cs="Times New Roman"/>
+          <w:b/>
+          <w:bCs/>
           <w:szCs w:val="24"/>
           <w:lang w:val="en-US"/>
         </w:rPr>
@@ -5850,18 +5598,471 @@
       <w:r>
         <w:rPr>
           <w:rFonts w:ascii="Times New Roman" w:hAnsi="Times New Roman" w:cs="Times New Roman"/>
-          <w:b/>
-          <w:bCs/>
-          <w:szCs w:val="24"/>
-          <w:lang w:val="en-US"/>
-        </w:rPr>
-        <w:t>Support</w:t>
-      </w:r>
-      <w:r>
-        <w:rPr>
-          <w:rFonts w:ascii="Times New Roman" w:hAnsi="Times New Roman" w:cs="Times New Roman"/>
-          <w:b/>
-          <w:bCs/>
+          <w:szCs w:val="24"/>
+          <w:lang w:val="en-US"/>
+        </w:rPr>
+        <w:t>(d)</w:t>
+      </w:r>
+    </w:p>
+    <w:p>
+      <w:pPr>
+        <w:autoSpaceDE w:val="0"/>
+        <w:autoSpaceDN w:val="0"/>
+        <w:adjustRightInd w:val="0"/>
+        <w:rPr>
+          <w:rFonts w:ascii="Times New Roman" w:hAnsi="Times New Roman" w:cs="Times New Roman"/>
+          <w:szCs w:val="24"/>
+          <w:lang w:val="en-US"/>
+        </w:rPr>
+      </w:pPr>
+    </w:p>
+    <w:p>
+      <w:pPr>
+        <w:autoSpaceDE w:val="0"/>
+        <w:autoSpaceDN w:val="0"/>
+        <w:adjustRightInd w:val="0"/>
+        <w:rPr>
+          <w:rFonts w:ascii="Times New Roman" w:hAnsi="Times New Roman" w:cs="Times New Roman"/>
+          <w:szCs w:val="24"/>
+          <w:lang w:val="en-US"/>
+        </w:rPr>
+      </w:pPr>
+    </w:p>
+    <w:p>
+      <w:pPr>
+        <w:autoSpaceDE w:val="0"/>
+        <w:autoSpaceDN w:val="0"/>
+        <w:adjustRightInd w:val="0"/>
+        <w:rPr>
+          <w:rFonts w:ascii="Times New Roman" w:hAnsi="Times New Roman" w:cs="Times New Roman"/>
+          <w:szCs w:val="24"/>
+          <w:lang w:val="en-US"/>
+        </w:rPr>
+      </w:pPr>
+    </w:p>
+    <w:p>
+      <w:pPr>
+        <w:autoSpaceDE w:val="0"/>
+        <w:autoSpaceDN w:val="0"/>
+        <w:adjustRightInd w:val="0"/>
+        <w:rPr>
+          <w:rFonts w:ascii="Times New Roman" w:hAnsi="Times New Roman" w:cs="Times New Roman"/>
+          <w:szCs w:val="24"/>
+          <w:lang w:val="en-US"/>
+        </w:rPr>
+      </w:pPr>
+    </w:p>
+    <w:p>
+      <w:pPr>
+        <w:autoSpaceDE w:val="0"/>
+        <w:autoSpaceDN w:val="0"/>
+        <w:adjustRightInd w:val="0"/>
+        <w:jc w:val="center"/>
+        <w:rPr>
+          <w:rFonts w:ascii="Times New Roman" w:hAnsi="Times New Roman" w:cs="Times New Roman"/>
+          <w:b/>
+          <w:bCs/>
+          <w:szCs w:val="24"/>
+          <w:lang w:val="en-US"/>
+        </w:rPr>
+      </w:pPr>
+      <w:r>
+        <w:rPr>
+          <w:rFonts w:ascii="Times New Roman" w:hAnsi="Times New Roman" w:cs="Times New Roman"/>
+          <w:b/>
+          <w:bCs/>
+          <w:szCs w:val="24"/>
+          <w:lang w:val="en-US"/>
+        </w:rPr>
+        <w:lastRenderedPageBreak/>
+        <w:t>Table 2</w:t>
+      </w:r>
+    </w:p>
+    <w:p>
+      <w:pPr>
+        <w:autoSpaceDE w:val="0"/>
+        <w:autoSpaceDN w:val="0"/>
+        <w:adjustRightInd w:val="0"/>
+        <w:jc w:val="center"/>
+        <w:rPr>
+          <w:rFonts w:ascii="Times New Roman" w:hAnsi="Times New Roman" w:cs="Times New Roman"/>
+          <w:b/>
+          <w:bCs/>
+          <w:szCs w:val="24"/>
+          <w:lang w:val="en-US"/>
+        </w:rPr>
+      </w:pPr>
+    </w:p>
+    <w:tbl>
+      <w:tblPr>
+        <w:tblStyle w:val="TableGrid"/>
+        <w:tblW w:w="0" w:type="auto"/>
+        <w:tblInd w:w="3827" w:type="dxa"/>
+        <w:tblLook w:val="04A0" w:firstRow="1" w:lastRow="0" w:firstColumn="1" w:lastColumn="0" w:noHBand="0" w:noVBand="1"/>
+      </w:tblPr>
+      <w:tblGrid>
+        <w:gridCol w:w="704"/>
+        <w:gridCol w:w="992"/>
+      </w:tblGrid>
+      <w:tr>
+        <w:tc>
+          <w:tcPr>
+            <w:tcW w:w="704" w:type="dxa"/>
+          </w:tcPr>
+          <w:p>
+            <w:pPr>
+              <w:rPr>
+                <w:rFonts w:ascii="Times New Roman" w:hAnsi="Times New Roman" w:cs="Times New Roman"/>
+                <w:szCs w:val="24"/>
+              </w:rPr>
+            </w:pPr>
+            <w:r>
+              <w:rPr>
+                <w:rFonts w:ascii="Times New Roman" w:hAnsi="Times New Roman" w:cs="Times New Roman"/>
+                <w:szCs w:val="24"/>
+                <w:lang w:val="en-US"/>
+              </w:rPr>
+              <w:t>ID</w:t>
+            </w:r>
+          </w:p>
+        </w:tc>
+        <w:tc>
+          <w:tcPr>
+            <w:tcW w:w="992" w:type="dxa"/>
+          </w:tcPr>
+          <w:p>
+            <w:pPr>
+              <w:rPr>
+                <w:rFonts w:ascii="Times New Roman" w:hAnsi="Times New Roman" w:cs="Times New Roman"/>
+                <w:szCs w:val="24"/>
+                <w:lang w:val="en-US"/>
+              </w:rPr>
+            </w:pPr>
+            <w:r>
+              <w:rPr>
+                <w:rFonts w:ascii="Times New Roman" w:hAnsi="Times New Roman" w:cs="Times New Roman"/>
+                <w:szCs w:val="24"/>
+                <w:lang w:val="en-US"/>
+              </w:rPr>
+              <w:t>Baskets</w:t>
+            </w:r>
+          </w:p>
+        </w:tc>
+      </w:tr>
+      <w:tr>
+        <w:tc>
+          <w:tcPr>
+            <w:tcW w:w="704" w:type="dxa"/>
+          </w:tcPr>
+          <w:p>
+            <w:pPr>
+              <w:rPr>
+                <w:rFonts w:ascii="Times New Roman" w:hAnsi="Times New Roman" w:cs="Times New Roman"/>
+                <w:szCs w:val="24"/>
+                <w:lang w:val="en-US"/>
+              </w:rPr>
+            </w:pPr>
+            <w:r>
+              <w:rPr>
+                <w:rFonts w:ascii="Times New Roman" w:hAnsi="Times New Roman" w:cs="Times New Roman"/>
+                <w:szCs w:val="24"/>
+                <w:lang w:val="en-US"/>
+              </w:rPr>
+              <w:t>1</w:t>
+            </w:r>
+          </w:p>
+        </w:tc>
+        <w:tc>
+          <w:tcPr>
+            <w:tcW w:w="992" w:type="dxa"/>
+          </w:tcPr>
+          <w:p>
+            <w:pPr>
+              <w:rPr>
+                <w:rFonts w:ascii="Times New Roman" w:hAnsi="Times New Roman" w:cs="Times New Roman"/>
+                <w:szCs w:val="24"/>
+                <w:lang w:val="en-US"/>
+              </w:rPr>
+            </w:pPr>
+            <w:r>
+              <w:rPr>
+                <w:rFonts w:ascii="Times New Roman" w:hAnsi="Times New Roman" w:cs="Times New Roman"/>
+                <w:szCs w:val="24"/>
+                <w:lang w:val="en-US"/>
+              </w:rPr>
+              <w:t>1,3,4</w:t>
+            </w:r>
+          </w:p>
+        </w:tc>
+      </w:tr>
+      <w:tr>
+        <w:tc>
+          <w:tcPr>
+            <w:tcW w:w="704" w:type="dxa"/>
+          </w:tcPr>
+          <w:p>
+            <w:pPr>
+              <w:rPr>
+                <w:rFonts w:ascii="Times New Roman" w:hAnsi="Times New Roman" w:cs="Times New Roman"/>
+                <w:szCs w:val="24"/>
+                <w:lang w:val="en-US"/>
+              </w:rPr>
+            </w:pPr>
+            <w:r>
+              <w:rPr>
+                <w:rFonts w:ascii="Times New Roman" w:hAnsi="Times New Roman" w:cs="Times New Roman"/>
+                <w:szCs w:val="24"/>
+                <w:lang w:val="en-US"/>
+              </w:rPr>
+              <w:t>2</w:t>
+            </w:r>
+          </w:p>
+        </w:tc>
+        <w:tc>
+          <w:tcPr>
+            <w:tcW w:w="992" w:type="dxa"/>
+          </w:tcPr>
+          <w:p>
+            <w:pPr>
+              <w:rPr>
+                <w:rFonts w:ascii="Times New Roman" w:hAnsi="Times New Roman" w:cs="Times New Roman"/>
+                <w:szCs w:val="24"/>
+                <w:lang w:val="en-US"/>
+              </w:rPr>
+            </w:pPr>
+            <w:r>
+              <w:rPr>
+                <w:rFonts w:ascii="Times New Roman" w:hAnsi="Times New Roman" w:cs="Times New Roman"/>
+                <w:szCs w:val="24"/>
+                <w:lang w:val="en-US"/>
+              </w:rPr>
+              <w:t>4,5</w:t>
+            </w:r>
+          </w:p>
+        </w:tc>
+      </w:tr>
+      <w:tr>
+        <w:tc>
+          <w:tcPr>
+            <w:tcW w:w="704" w:type="dxa"/>
+          </w:tcPr>
+          <w:p>
+            <w:pPr>
+              <w:rPr>
+                <w:rFonts w:ascii="Times New Roman" w:hAnsi="Times New Roman" w:cs="Times New Roman"/>
+                <w:szCs w:val="24"/>
+                <w:lang w:val="en-US"/>
+              </w:rPr>
+            </w:pPr>
+            <w:r>
+              <w:rPr>
+                <w:rFonts w:ascii="Times New Roman" w:hAnsi="Times New Roman" w:cs="Times New Roman"/>
+                <w:szCs w:val="24"/>
+                <w:lang w:val="en-US"/>
+              </w:rPr>
+              <w:t>3</w:t>
+            </w:r>
+          </w:p>
+        </w:tc>
+        <w:tc>
+          <w:tcPr>
+            <w:tcW w:w="992" w:type="dxa"/>
+          </w:tcPr>
+          <w:p>
+            <w:pPr>
+              <w:rPr>
+                <w:rFonts w:ascii="Times New Roman" w:hAnsi="Times New Roman" w:cs="Times New Roman"/>
+                <w:szCs w:val="24"/>
+                <w:lang w:val="en-US"/>
+              </w:rPr>
+            </w:pPr>
+            <w:r>
+              <w:rPr>
+                <w:rFonts w:ascii="Times New Roman" w:hAnsi="Times New Roman" w:cs="Times New Roman"/>
+                <w:szCs w:val="24"/>
+                <w:lang w:val="en-US"/>
+              </w:rPr>
+              <w:t>2,7</w:t>
+            </w:r>
+          </w:p>
+        </w:tc>
+      </w:tr>
+      <w:tr>
+        <w:tc>
+          <w:tcPr>
+            <w:tcW w:w="704" w:type="dxa"/>
+          </w:tcPr>
+          <w:p>
+            <w:pPr>
+              <w:rPr>
+                <w:rFonts w:ascii="Times New Roman" w:hAnsi="Times New Roman" w:cs="Times New Roman"/>
+                <w:szCs w:val="24"/>
+                <w:lang w:val="en-US"/>
+              </w:rPr>
+            </w:pPr>
+            <w:r>
+              <w:rPr>
+                <w:rFonts w:ascii="Times New Roman" w:hAnsi="Times New Roman" w:cs="Times New Roman"/>
+                <w:szCs w:val="24"/>
+                <w:lang w:val="en-US"/>
+              </w:rPr>
+              <w:t>4</w:t>
+            </w:r>
+          </w:p>
+        </w:tc>
+        <w:tc>
+          <w:tcPr>
+            <w:tcW w:w="992" w:type="dxa"/>
+          </w:tcPr>
+          <w:p>
+            <w:pPr>
+              <w:rPr>
+                <w:rFonts w:ascii="Times New Roman" w:hAnsi="Times New Roman" w:cs="Times New Roman"/>
+                <w:szCs w:val="24"/>
+              </w:rPr>
+            </w:pPr>
+            <w:r>
+              <w:rPr>
+                <w:rFonts w:ascii="Times New Roman" w:hAnsi="Times New Roman" w:cs="Times New Roman"/>
+                <w:szCs w:val="24"/>
+                <w:lang w:val="en-US"/>
+              </w:rPr>
+              <w:t>1,6</w:t>
+            </w:r>
+          </w:p>
+        </w:tc>
+      </w:tr>
+      <w:tr>
+        <w:tc>
+          <w:tcPr>
+            <w:tcW w:w="704" w:type="dxa"/>
+          </w:tcPr>
+          <w:p>
+            <w:pPr>
+              <w:rPr>
+                <w:rFonts w:ascii="Times New Roman" w:hAnsi="Times New Roman" w:cs="Times New Roman"/>
+                <w:szCs w:val="24"/>
+                <w:lang w:val="en-US"/>
+              </w:rPr>
+            </w:pPr>
+            <w:r>
+              <w:rPr>
+                <w:rFonts w:ascii="Times New Roman" w:hAnsi="Times New Roman" w:cs="Times New Roman"/>
+                <w:szCs w:val="24"/>
+                <w:lang w:val="en-US"/>
+              </w:rPr>
+              <w:t>5</w:t>
+            </w:r>
+          </w:p>
+        </w:tc>
+        <w:tc>
+          <w:tcPr>
+            <w:tcW w:w="992" w:type="dxa"/>
+          </w:tcPr>
+          <w:p>
+            <w:pPr>
+              <w:rPr>
+                <w:rFonts w:ascii="Times New Roman" w:hAnsi="Times New Roman" w:cs="Times New Roman"/>
+                <w:szCs w:val="24"/>
+                <w:lang w:val="en-US"/>
+              </w:rPr>
+            </w:pPr>
+            <w:r>
+              <w:rPr>
+                <w:rFonts w:ascii="Times New Roman" w:hAnsi="Times New Roman" w:cs="Times New Roman"/>
+                <w:szCs w:val="24"/>
+                <w:lang w:val="en-US"/>
+              </w:rPr>
+              <w:t>2,7</w:t>
+            </w:r>
+          </w:p>
+        </w:tc>
+      </w:tr>
+      <w:tr>
+        <w:tc>
+          <w:tcPr>
+            <w:tcW w:w="704" w:type="dxa"/>
+          </w:tcPr>
+          <w:p>
+            <w:pPr>
+              <w:rPr>
+                <w:rFonts w:ascii="Times New Roman" w:hAnsi="Times New Roman" w:cs="Times New Roman"/>
+                <w:szCs w:val="24"/>
+                <w:lang w:val="en-US"/>
+              </w:rPr>
+            </w:pPr>
+            <w:r>
+              <w:rPr>
+                <w:rFonts w:ascii="Times New Roman" w:hAnsi="Times New Roman" w:cs="Times New Roman"/>
+                <w:szCs w:val="24"/>
+                <w:lang w:val="en-US"/>
+              </w:rPr>
+              <w:t>6</w:t>
+            </w:r>
+          </w:p>
+        </w:tc>
+        <w:tc>
+          <w:tcPr>
+            <w:tcW w:w="992" w:type="dxa"/>
+          </w:tcPr>
+          <w:p>
+            <w:pPr>
+              <w:rPr>
+                <w:rFonts w:ascii="Times New Roman" w:hAnsi="Times New Roman" w:cs="Times New Roman"/>
+                <w:szCs w:val="24"/>
+                <w:lang w:val="en-US"/>
+              </w:rPr>
+            </w:pPr>
+            <w:r>
+              <w:rPr>
+                <w:rFonts w:ascii="Times New Roman" w:hAnsi="Times New Roman" w:cs="Times New Roman"/>
+                <w:szCs w:val="24"/>
+                <w:lang w:val="en-US"/>
+              </w:rPr>
+              <w:t>3</w:t>
+            </w:r>
+          </w:p>
+        </w:tc>
+      </w:tr>
+    </w:tbl>
+    <w:p>
+      <w:pPr>
+        <w:autoSpaceDE w:val="0"/>
+        <w:autoSpaceDN w:val="0"/>
+        <w:adjustRightInd w:val="0"/>
+        <w:rPr>
+          <w:rFonts w:ascii="Times New Roman" w:hAnsi="Times New Roman" w:cs="Times New Roman"/>
+          <w:b/>
+          <w:bCs/>
+          <w:szCs w:val="24"/>
+          <w:lang w:val="en-US"/>
+        </w:rPr>
+      </w:pPr>
+    </w:p>
+    <w:p>
+      <w:pPr>
+        <w:autoSpaceDE w:val="0"/>
+        <w:autoSpaceDN w:val="0"/>
+        <w:adjustRightInd w:val="0"/>
+        <w:rPr>
+          <w:rFonts w:ascii="Times New Roman" w:hAnsi="Times New Roman" w:cs="Times New Roman"/>
+          <w:szCs w:val="24"/>
+          <w:lang w:val="en-US"/>
+        </w:rPr>
+      </w:pPr>
+      <w:r>
+        <w:rPr>
+          <w:rFonts w:ascii="Times New Roman" w:hAnsi="Times New Roman" w:cs="Times New Roman"/>
+          <w:b/>
+          <w:bCs/>
+          <w:szCs w:val="24"/>
+          <w:lang w:val="en-US"/>
+        </w:rPr>
+        <w:t>c)</w:t>
+      </w:r>
+      <w:r>
+        <w:rPr>
+          <w:rFonts w:ascii="Times New Roman" w:hAnsi="Times New Roman" w:cs="Times New Roman"/>
           <w:szCs w:val="24"/>
           <w:lang w:val="en-US"/>
         </w:rPr>
@@ -5873,8 +6074,3193 @@
           <w:szCs w:val="24"/>
           <w:lang w:val="en-US"/>
         </w:rPr>
-        <w:t>(d)</w:t>
-      </w:r>
+        <w:t xml:space="preserve">Table 2 shows a new list of baskets as well as the items they contain. Using the PCY algorithm, find all frequent </w:t>
+      </w:r>
+      <w:proofErr w:type="spellStart"/>
+      <w:r>
+        <w:rPr>
+          <w:rFonts w:ascii="Times New Roman" w:hAnsi="Times New Roman" w:cs="Times New Roman"/>
+          <w:szCs w:val="24"/>
+          <w:lang w:val="en-US"/>
+        </w:rPr>
+        <w:t>itemsets</w:t>
+      </w:r>
+      <w:proofErr w:type="spellEnd"/>
+      <w:r>
+        <w:rPr>
+          <w:rFonts w:ascii="Times New Roman" w:hAnsi="Times New Roman" w:cs="Times New Roman"/>
+          <w:szCs w:val="24"/>
+          <w:lang w:val="en-US"/>
+        </w:rPr>
+        <w:t xml:space="preserve"> with support threshold 0.33 (</w:t>
+      </w:r>
+      <w:proofErr w:type="gramStart"/>
+      <w:r>
+        <w:rPr>
+          <w:rFonts w:ascii="Times New Roman" w:hAnsi="Times New Roman" w:cs="Times New Roman"/>
+          <w:szCs w:val="24"/>
+          <w:lang w:val="en-US"/>
+        </w:rPr>
+        <w:t>i.e.</w:t>
+      </w:r>
+      <w:proofErr w:type="gramEnd"/>
+      <w:r>
+        <w:rPr>
+          <w:rFonts w:ascii="Times New Roman" w:hAnsi="Times New Roman" w:cs="Times New Roman"/>
+          <w:szCs w:val="24"/>
+          <w:lang w:val="en-US"/>
+        </w:rPr>
+        <w:t xml:space="preserve"> in this example they occur at least 33% of 6, i.e. at least two times.) To this end, we are going to use the hash function </w:t>
+      </w:r>
+    </w:p>
+    <w:p>
+      <w:pPr>
+        <w:autoSpaceDE w:val="0"/>
+        <w:autoSpaceDN w:val="0"/>
+        <w:adjustRightInd w:val="0"/>
+        <w:rPr>
+          <w:rFonts w:ascii="Times New Roman" w:hAnsi="Times New Roman" w:cs="Times New Roman"/>
+          <w:szCs w:val="24"/>
+          <w:lang w:val="en-US"/>
+        </w:rPr>
+      </w:pPr>
+      <w:r>
+        <w:rPr>
+          <w:rFonts w:ascii="Times New Roman" w:hAnsi="Times New Roman" w:cs="Times New Roman"/>
+          <w:szCs w:val="24"/>
+          <w:lang w:val="en-US"/>
+        </w:rPr>
+        <w:t>f (</w:t>
+      </w:r>
+      <w:proofErr w:type="spellStart"/>
+      <w:r>
+        <w:rPr>
+          <w:rFonts w:ascii="Times New Roman" w:hAnsi="Times New Roman" w:cs="Times New Roman"/>
+          <w:szCs w:val="24"/>
+          <w:lang w:val="en-US"/>
+        </w:rPr>
+        <w:t>i</w:t>
+      </w:r>
+      <w:proofErr w:type="spellEnd"/>
+      <w:r>
+        <w:rPr>
+          <w:rFonts w:ascii="Times New Roman" w:hAnsi="Times New Roman" w:cs="Times New Roman"/>
+          <w:szCs w:val="24"/>
+          <w:lang w:val="en-US"/>
+        </w:rPr>
+        <w:t>, j) = (</w:t>
+      </w:r>
+      <w:proofErr w:type="spellStart"/>
+      <w:r>
+        <w:rPr>
+          <w:rFonts w:ascii="Times New Roman" w:hAnsi="Times New Roman" w:cs="Times New Roman"/>
+          <w:szCs w:val="24"/>
+          <w:lang w:val="en-US"/>
+        </w:rPr>
+        <w:t>i</w:t>
+      </w:r>
+      <w:proofErr w:type="spellEnd"/>
+      <w:r>
+        <w:rPr>
+          <w:rFonts w:ascii="Times New Roman" w:hAnsi="Times New Roman" w:cs="Times New Roman"/>
+          <w:szCs w:val="24"/>
+          <w:lang w:val="en-US"/>
+        </w:rPr>
+        <w:t xml:space="preserve"> + j)</w:t>
+      </w:r>
+      <w:r>
+        <w:rPr>
+          <w:rFonts w:ascii="Times New Roman" w:hAnsi="Times New Roman" w:cs="Times New Roman"/>
+          <w:szCs w:val="24"/>
+          <w:lang w:val="en-US"/>
+        </w:rPr>
+        <w:t xml:space="preserve"> </w:t>
+      </w:r>
+      <w:r>
+        <w:rPr>
+          <w:rFonts w:ascii="Times New Roman" w:hAnsi="Times New Roman" w:cs="Times New Roman"/>
+          <w:szCs w:val="24"/>
+          <w:lang w:val="en-US"/>
+        </w:rPr>
+        <w:t>%</w:t>
+      </w:r>
+      <w:r>
+        <w:rPr>
+          <w:rFonts w:ascii="Times New Roman" w:hAnsi="Times New Roman" w:cs="Times New Roman"/>
+          <w:szCs w:val="24"/>
+          <w:lang w:val="en-US"/>
+        </w:rPr>
+        <w:t xml:space="preserve"> </w:t>
+      </w:r>
+      <w:r>
+        <w:rPr>
+          <w:rFonts w:ascii="Times New Roman" w:hAnsi="Times New Roman" w:cs="Times New Roman"/>
+          <w:szCs w:val="24"/>
+          <w:lang w:val="en-US"/>
+        </w:rPr>
+        <w:t xml:space="preserve">3 (% and mod are equivalent). In particular you should specify for each pass of the algorithm, the frequent </w:t>
+      </w:r>
+      <w:proofErr w:type="spellStart"/>
+      <w:r>
+        <w:rPr>
+          <w:rFonts w:ascii="Times New Roman" w:hAnsi="Times New Roman" w:cs="Times New Roman"/>
+          <w:szCs w:val="24"/>
+          <w:lang w:val="en-US"/>
+        </w:rPr>
+        <w:t>itemsets</w:t>
+      </w:r>
+      <w:proofErr w:type="spellEnd"/>
+      <w:r>
+        <w:rPr>
+          <w:rFonts w:ascii="Times New Roman" w:hAnsi="Times New Roman" w:cs="Times New Roman"/>
+          <w:szCs w:val="24"/>
+          <w:lang w:val="en-US"/>
+        </w:rPr>
+        <w:t>, as well as all the counters (and their values) kept in main</w:t>
+      </w:r>
+    </w:p>
+    <w:p>
+      <w:pPr>
+        <w:autoSpaceDE w:val="0"/>
+        <w:autoSpaceDN w:val="0"/>
+        <w:adjustRightInd w:val="0"/>
+        <w:rPr>
+          <w:rFonts w:ascii="Times New Roman" w:hAnsi="Times New Roman" w:cs="Times New Roman"/>
+          <w:szCs w:val="24"/>
+          <w:lang w:val="en-US"/>
+        </w:rPr>
+      </w:pPr>
+      <w:r>
+        <w:rPr>
+          <w:rFonts w:ascii="Times New Roman" w:hAnsi="Times New Roman" w:cs="Times New Roman"/>
+          <w:szCs w:val="24"/>
+          <w:lang w:val="en-US"/>
+        </w:rPr>
+        <w:t>memory by the PCY algorithm.</w:t>
+      </w:r>
+    </w:p>
+    <w:p>
+      <w:pPr>
+        <w:autoSpaceDE w:val="0"/>
+        <w:autoSpaceDN w:val="0"/>
+        <w:adjustRightInd w:val="0"/>
+        <w:rPr>
+          <w:rFonts w:ascii="Times New Roman" w:hAnsi="Times New Roman" w:cs="Times New Roman"/>
+          <w:szCs w:val="24"/>
+          <w:lang w:val="en-US"/>
+        </w:rPr>
+      </w:pPr>
+    </w:p>
+    <w:p>
+      <w:pPr>
+        <w:autoSpaceDE w:val="0"/>
+        <w:autoSpaceDN w:val="0"/>
+        <w:adjustRightInd w:val="0"/>
+        <w:rPr>
+          <w:rFonts w:ascii="Times New Roman" w:hAnsi="Times New Roman" w:cs="Times New Roman"/>
+          <w:szCs w:val="24"/>
+          <w:lang w:val="en-US"/>
+        </w:rPr>
+      </w:pPr>
+      <w:r>
+        <w:rPr>
+          <w:rFonts w:ascii="Times New Roman" w:hAnsi="Times New Roman" w:cs="Times New Roman"/>
+          <w:szCs w:val="24"/>
+          <w:lang w:val="en-US"/>
+        </w:rPr>
+        <w:t xml:space="preserve">threshold = </w:t>
+      </w:r>
+      <w:r>
+        <w:rPr>
+          <w:rFonts w:ascii="Times New Roman" w:hAnsi="Times New Roman" w:cs="Times New Roman"/>
+          <w:b/>
+          <w:bCs/>
+          <w:szCs w:val="24"/>
+          <w:lang w:val="en-US"/>
+        </w:rPr>
+        <w:t>0.33</w:t>
+      </w:r>
+      <w:r>
+        <w:rPr>
+          <w:rFonts w:ascii="Times New Roman" w:hAnsi="Times New Roman" w:cs="Times New Roman"/>
+          <w:szCs w:val="24"/>
+          <w:lang w:val="en-US"/>
+        </w:rPr>
+        <w:t xml:space="preserve"> = </w:t>
+      </w:r>
+      <w:r>
+        <w:rPr>
+          <w:rFonts w:ascii="Times New Roman" w:hAnsi="Times New Roman" w:cs="Times New Roman"/>
+          <w:b/>
+          <w:bCs/>
+          <w:szCs w:val="24"/>
+          <w:lang w:val="en-US"/>
+        </w:rPr>
+        <w:t>33%</w:t>
+      </w:r>
+      <w:r>
+        <w:rPr>
+          <w:rFonts w:ascii="Times New Roman" w:hAnsi="Times New Roman" w:cs="Times New Roman"/>
+          <w:b/>
+          <w:bCs/>
+          <w:szCs w:val="24"/>
+          <w:lang w:val="en-US"/>
+        </w:rPr>
+        <w:t xml:space="preserve"> (</w:t>
+      </w:r>
+      <w:r>
+        <w:rPr>
+          <w:rFonts w:ascii="Times New Roman" w:hAnsi="Times New Roman" w:cs="Times New Roman"/>
+          <w:szCs w:val="24"/>
+          <w:lang w:val="en-US"/>
+        </w:rPr>
+        <w:t xml:space="preserve">at least </w:t>
+      </w:r>
+      <w:r>
+        <w:rPr>
+          <w:rFonts w:ascii="Times New Roman" w:hAnsi="Times New Roman" w:cs="Times New Roman"/>
+          <w:b/>
+          <w:bCs/>
+          <w:szCs w:val="24"/>
+          <w:lang w:val="en-US"/>
+        </w:rPr>
+        <w:t>2</w:t>
+      </w:r>
+      <w:r>
+        <w:rPr>
+          <w:rFonts w:ascii="Times New Roman" w:hAnsi="Times New Roman" w:cs="Times New Roman"/>
+          <w:szCs w:val="24"/>
+          <w:lang w:val="en-US"/>
+        </w:rPr>
+        <w:t xml:space="preserve"> times</w:t>
+      </w:r>
+      <w:r>
+        <w:rPr>
+          <w:rFonts w:ascii="Times New Roman" w:hAnsi="Times New Roman" w:cs="Times New Roman"/>
+          <w:b/>
+          <w:bCs/>
+          <w:szCs w:val="24"/>
+          <w:lang w:val="en-US"/>
+        </w:rPr>
+        <w:t>)</w:t>
+      </w:r>
+    </w:p>
+    <w:p>
+      <w:pPr>
+        <w:autoSpaceDE w:val="0"/>
+        <w:autoSpaceDN w:val="0"/>
+        <w:adjustRightInd w:val="0"/>
+        <w:rPr>
+          <w:rFonts w:ascii="Times New Roman" w:hAnsi="Times New Roman" w:cs="Times New Roman"/>
+          <w:szCs w:val="24"/>
+          <w:lang w:val="en-US"/>
+        </w:rPr>
+      </w:pPr>
+    </w:p>
+    <w:p>
+      <w:pPr>
+        <w:autoSpaceDE w:val="0"/>
+        <w:autoSpaceDN w:val="0"/>
+        <w:adjustRightInd w:val="0"/>
+        <w:rPr>
+          <w:rFonts w:ascii="Times New Roman" w:hAnsi="Times New Roman" w:cs="Times New Roman"/>
+          <w:b/>
+          <w:bCs/>
+          <w:szCs w:val="24"/>
+          <w:lang w:val="en-US"/>
+        </w:rPr>
+      </w:pPr>
+      <w:r>
+        <w:rPr>
+          <w:rFonts w:ascii="Times New Roman" w:hAnsi="Times New Roman" w:cs="Times New Roman"/>
+          <w:b/>
+          <w:bCs/>
+          <w:szCs w:val="24"/>
+          <w:lang w:val="en-US"/>
+        </w:rPr>
+        <w:t>Pass 1</w:t>
+      </w:r>
+    </w:p>
+    <w:p>
+      <w:pPr>
+        <w:autoSpaceDE w:val="0"/>
+        <w:autoSpaceDN w:val="0"/>
+        <w:adjustRightInd w:val="0"/>
+        <w:rPr>
+          <w:rFonts w:ascii="Times New Roman" w:hAnsi="Times New Roman" w:cs="Times New Roman"/>
+          <w:szCs w:val="24"/>
+          <w:lang w:val="en-US"/>
+        </w:rPr>
+      </w:pPr>
+    </w:p>
+    <w:tbl>
+      <w:tblPr>
+        <w:tblStyle w:val="TableGrid"/>
+        <w:tblW w:w="0" w:type="auto"/>
+        <w:tblInd w:w="-5" w:type="dxa"/>
+        <w:tblLook w:val="04A0" w:firstRow="1" w:lastRow="0" w:firstColumn="1" w:lastColumn="0" w:noHBand="0" w:noVBand="1"/>
+      </w:tblPr>
+      <w:tblGrid>
+        <w:gridCol w:w="1271"/>
+        <w:gridCol w:w="2133"/>
+      </w:tblGrid>
+      <w:tr>
+        <w:tc>
+          <w:tcPr>
+            <w:tcW w:w="1271" w:type="dxa"/>
+          </w:tcPr>
+          <w:p>
+            <w:pPr>
+              <w:autoSpaceDE w:val="0"/>
+              <w:autoSpaceDN w:val="0"/>
+              <w:adjustRightInd w:val="0"/>
+              <w:jc w:val="center"/>
+              <w:rPr>
+                <w:rFonts w:ascii="Times New Roman" w:hAnsi="Times New Roman" w:cs="Times New Roman"/>
+                <w:szCs w:val="24"/>
+                <w:lang w:val="en-US"/>
+              </w:rPr>
+            </w:pPr>
+            <w:r>
+              <w:rPr>
+                <w:rFonts w:ascii="Times New Roman" w:hAnsi="Times New Roman" w:cs="Times New Roman"/>
+                <w:szCs w:val="24"/>
+                <w:lang w:val="en-US"/>
+              </w:rPr>
+              <w:t>Item set</w:t>
+            </w:r>
+          </w:p>
+        </w:tc>
+        <w:tc>
+          <w:tcPr>
+            <w:tcW w:w="2133" w:type="dxa"/>
+          </w:tcPr>
+          <w:p>
+            <w:pPr>
+              <w:autoSpaceDE w:val="0"/>
+              <w:autoSpaceDN w:val="0"/>
+              <w:adjustRightInd w:val="0"/>
+              <w:jc w:val="center"/>
+              <w:rPr>
+                <w:rFonts w:ascii="Times New Roman" w:hAnsi="Times New Roman" w:cs="Times New Roman"/>
+                <w:szCs w:val="24"/>
+                <w:lang w:val="en-US"/>
+              </w:rPr>
+            </w:pPr>
+            <w:r>
+              <w:rPr>
+                <w:rFonts w:ascii="Times New Roman" w:hAnsi="Times New Roman" w:cs="Times New Roman"/>
+                <w:szCs w:val="24"/>
+                <w:lang w:val="en-US"/>
+              </w:rPr>
+              <w:t>Support (times)</w:t>
+            </w:r>
+          </w:p>
+        </w:tc>
+      </w:tr>
+      <w:tr>
+        <w:tc>
+          <w:tcPr>
+            <w:tcW w:w="1271" w:type="dxa"/>
+          </w:tcPr>
+          <w:p>
+            <w:pPr>
+              <w:autoSpaceDE w:val="0"/>
+              <w:autoSpaceDN w:val="0"/>
+              <w:adjustRightInd w:val="0"/>
+              <w:jc w:val="center"/>
+              <w:rPr>
+                <w:rFonts w:ascii="Times New Roman" w:hAnsi="Times New Roman" w:cs="Times New Roman"/>
+                <w:szCs w:val="24"/>
+                <w:lang w:val="en-US"/>
+              </w:rPr>
+            </w:pPr>
+            <w:r>
+              <w:rPr>
+                <w:rFonts w:ascii="Times New Roman" w:hAnsi="Times New Roman" w:cs="Times New Roman"/>
+                <w:szCs w:val="24"/>
+                <w:lang w:val="en-US"/>
+              </w:rPr>
+              <w:t>{1}</w:t>
+            </w:r>
+          </w:p>
+        </w:tc>
+        <w:tc>
+          <w:tcPr>
+            <w:tcW w:w="2133" w:type="dxa"/>
+          </w:tcPr>
+          <w:p>
+            <w:pPr>
+              <w:autoSpaceDE w:val="0"/>
+              <w:autoSpaceDN w:val="0"/>
+              <w:adjustRightInd w:val="0"/>
+              <w:jc w:val="center"/>
+              <w:rPr>
+                <w:rFonts w:ascii="Times New Roman" w:hAnsi="Times New Roman" w:cs="Times New Roman"/>
+                <w:szCs w:val="24"/>
+                <w:lang w:val="en-US"/>
+              </w:rPr>
+            </w:pPr>
+            <w:r>
+              <w:rPr>
+                <w:rFonts w:ascii="Times New Roman" w:hAnsi="Times New Roman" w:cs="Times New Roman"/>
+                <w:szCs w:val="24"/>
+                <w:lang w:val="en-US"/>
+              </w:rPr>
+              <w:t>2</w:t>
+            </w:r>
+          </w:p>
+        </w:tc>
+      </w:tr>
+      <w:tr>
+        <w:tc>
+          <w:tcPr>
+            <w:tcW w:w="1271" w:type="dxa"/>
+          </w:tcPr>
+          <w:p>
+            <w:pPr>
+              <w:autoSpaceDE w:val="0"/>
+              <w:autoSpaceDN w:val="0"/>
+              <w:adjustRightInd w:val="0"/>
+              <w:jc w:val="center"/>
+              <w:rPr>
+                <w:rFonts w:ascii="Times New Roman" w:hAnsi="Times New Roman" w:cs="Times New Roman"/>
+                <w:szCs w:val="24"/>
+                <w:lang w:val="en-US"/>
+              </w:rPr>
+            </w:pPr>
+            <w:r>
+              <w:rPr>
+                <w:rFonts w:ascii="Times New Roman" w:hAnsi="Times New Roman" w:cs="Times New Roman"/>
+                <w:szCs w:val="24"/>
+                <w:lang w:val="en-US"/>
+              </w:rPr>
+              <w:t>{2}</w:t>
+            </w:r>
+          </w:p>
+        </w:tc>
+        <w:tc>
+          <w:tcPr>
+            <w:tcW w:w="2133" w:type="dxa"/>
+          </w:tcPr>
+          <w:p>
+            <w:pPr>
+              <w:autoSpaceDE w:val="0"/>
+              <w:autoSpaceDN w:val="0"/>
+              <w:adjustRightInd w:val="0"/>
+              <w:jc w:val="center"/>
+              <w:rPr>
+                <w:rFonts w:ascii="Times New Roman" w:hAnsi="Times New Roman" w:cs="Times New Roman"/>
+                <w:szCs w:val="24"/>
+                <w:lang w:val="en-US"/>
+              </w:rPr>
+            </w:pPr>
+            <w:r>
+              <w:rPr>
+                <w:rFonts w:ascii="Times New Roman" w:hAnsi="Times New Roman" w:cs="Times New Roman"/>
+                <w:szCs w:val="24"/>
+                <w:lang w:val="en-US"/>
+              </w:rPr>
+              <w:t>2</w:t>
+            </w:r>
+          </w:p>
+        </w:tc>
+      </w:tr>
+      <w:tr>
+        <w:tc>
+          <w:tcPr>
+            <w:tcW w:w="1271" w:type="dxa"/>
+          </w:tcPr>
+          <w:p>
+            <w:pPr>
+              <w:autoSpaceDE w:val="0"/>
+              <w:autoSpaceDN w:val="0"/>
+              <w:adjustRightInd w:val="0"/>
+              <w:jc w:val="center"/>
+              <w:rPr>
+                <w:rFonts w:ascii="Times New Roman" w:hAnsi="Times New Roman" w:cs="Times New Roman"/>
+                <w:szCs w:val="24"/>
+                <w:lang w:val="en-US"/>
+              </w:rPr>
+            </w:pPr>
+            <w:r>
+              <w:rPr>
+                <w:rFonts w:ascii="Times New Roman" w:hAnsi="Times New Roman" w:cs="Times New Roman"/>
+                <w:szCs w:val="24"/>
+                <w:lang w:val="en-US"/>
+              </w:rPr>
+              <w:t>{3}</w:t>
+            </w:r>
+          </w:p>
+        </w:tc>
+        <w:tc>
+          <w:tcPr>
+            <w:tcW w:w="2133" w:type="dxa"/>
+          </w:tcPr>
+          <w:p>
+            <w:pPr>
+              <w:autoSpaceDE w:val="0"/>
+              <w:autoSpaceDN w:val="0"/>
+              <w:adjustRightInd w:val="0"/>
+              <w:jc w:val="center"/>
+              <w:rPr>
+                <w:rFonts w:ascii="Times New Roman" w:hAnsi="Times New Roman" w:cs="Times New Roman"/>
+                <w:szCs w:val="24"/>
+                <w:lang w:val="en-US"/>
+              </w:rPr>
+            </w:pPr>
+            <w:r>
+              <w:rPr>
+                <w:rFonts w:ascii="Times New Roman" w:hAnsi="Times New Roman" w:cs="Times New Roman"/>
+                <w:szCs w:val="24"/>
+                <w:lang w:val="en-US"/>
+              </w:rPr>
+              <w:t>2</w:t>
+            </w:r>
+          </w:p>
+        </w:tc>
+      </w:tr>
+      <w:tr>
+        <w:tc>
+          <w:tcPr>
+            <w:tcW w:w="1271" w:type="dxa"/>
+          </w:tcPr>
+          <w:p>
+            <w:pPr>
+              <w:autoSpaceDE w:val="0"/>
+              <w:autoSpaceDN w:val="0"/>
+              <w:adjustRightInd w:val="0"/>
+              <w:jc w:val="center"/>
+              <w:rPr>
+                <w:rFonts w:ascii="Times New Roman" w:hAnsi="Times New Roman" w:cs="Times New Roman"/>
+                <w:szCs w:val="24"/>
+                <w:lang w:val="en-US"/>
+              </w:rPr>
+            </w:pPr>
+            <w:r>
+              <w:rPr>
+                <w:rFonts w:ascii="Times New Roman" w:hAnsi="Times New Roman" w:cs="Times New Roman"/>
+                <w:szCs w:val="24"/>
+                <w:lang w:val="en-US"/>
+              </w:rPr>
+              <w:t>{4}</w:t>
+            </w:r>
+          </w:p>
+        </w:tc>
+        <w:tc>
+          <w:tcPr>
+            <w:tcW w:w="2133" w:type="dxa"/>
+          </w:tcPr>
+          <w:p>
+            <w:pPr>
+              <w:autoSpaceDE w:val="0"/>
+              <w:autoSpaceDN w:val="0"/>
+              <w:adjustRightInd w:val="0"/>
+              <w:jc w:val="center"/>
+              <w:rPr>
+                <w:rFonts w:ascii="Times New Roman" w:hAnsi="Times New Roman" w:cs="Times New Roman"/>
+                <w:szCs w:val="24"/>
+                <w:lang w:val="en-US"/>
+              </w:rPr>
+            </w:pPr>
+            <w:r>
+              <w:rPr>
+                <w:rFonts w:ascii="Times New Roman" w:hAnsi="Times New Roman" w:cs="Times New Roman"/>
+                <w:szCs w:val="24"/>
+                <w:lang w:val="en-US"/>
+              </w:rPr>
+              <w:t>2</w:t>
+            </w:r>
+          </w:p>
+        </w:tc>
+      </w:tr>
+      <w:tr>
+        <w:tc>
+          <w:tcPr>
+            <w:tcW w:w="1271" w:type="dxa"/>
+            <w:shd w:val="clear" w:color="auto" w:fill="FF0000"/>
+          </w:tcPr>
+          <w:p>
+            <w:pPr>
+              <w:autoSpaceDE w:val="0"/>
+              <w:autoSpaceDN w:val="0"/>
+              <w:adjustRightInd w:val="0"/>
+              <w:jc w:val="center"/>
+              <w:rPr>
+                <w:rFonts w:ascii="Times New Roman" w:hAnsi="Times New Roman" w:cs="Times New Roman"/>
+                <w:szCs w:val="24"/>
+                <w:lang w:val="en-US"/>
+              </w:rPr>
+            </w:pPr>
+            <w:r>
+              <w:rPr>
+                <w:rFonts w:ascii="Times New Roman" w:hAnsi="Times New Roman" w:cs="Times New Roman"/>
+                <w:szCs w:val="24"/>
+                <w:lang w:val="en-US"/>
+              </w:rPr>
+              <w:t>{5}</w:t>
+            </w:r>
+          </w:p>
+        </w:tc>
+        <w:tc>
+          <w:tcPr>
+            <w:tcW w:w="2133" w:type="dxa"/>
+            <w:shd w:val="clear" w:color="auto" w:fill="FF0000"/>
+          </w:tcPr>
+          <w:p>
+            <w:pPr>
+              <w:autoSpaceDE w:val="0"/>
+              <w:autoSpaceDN w:val="0"/>
+              <w:adjustRightInd w:val="0"/>
+              <w:jc w:val="center"/>
+              <w:rPr>
+                <w:rFonts w:ascii="Times New Roman" w:hAnsi="Times New Roman" w:cs="Times New Roman"/>
+                <w:szCs w:val="24"/>
+                <w:lang w:val="en-US"/>
+              </w:rPr>
+            </w:pPr>
+            <w:r>
+              <w:rPr>
+                <w:rFonts w:ascii="Times New Roman" w:hAnsi="Times New Roman" w:cs="Times New Roman"/>
+                <w:szCs w:val="24"/>
+                <w:lang w:val="en-US"/>
+              </w:rPr>
+              <w:t>1</w:t>
+            </w:r>
+          </w:p>
+        </w:tc>
+      </w:tr>
+      <w:tr>
+        <w:tc>
+          <w:tcPr>
+            <w:tcW w:w="1271" w:type="dxa"/>
+            <w:shd w:val="clear" w:color="auto" w:fill="FF0000"/>
+          </w:tcPr>
+          <w:p>
+            <w:pPr>
+              <w:autoSpaceDE w:val="0"/>
+              <w:autoSpaceDN w:val="0"/>
+              <w:adjustRightInd w:val="0"/>
+              <w:jc w:val="center"/>
+              <w:rPr>
+                <w:rFonts w:ascii="Times New Roman" w:hAnsi="Times New Roman" w:cs="Times New Roman"/>
+                <w:szCs w:val="24"/>
+                <w:lang w:val="en-US"/>
+              </w:rPr>
+            </w:pPr>
+            <w:r>
+              <w:rPr>
+                <w:rFonts w:ascii="Times New Roman" w:hAnsi="Times New Roman" w:cs="Times New Roman"/>
+                <w:szCs w:val="24"/>
+                <w:lang w:val="en-US"/>
+              </w:rPr>
+              <w:t>{6}</w:t>
+            </w:r>
+          </w:p>
+        </w:tc>
+        <w:tc>
+          <w:tcPr>
+            <w:tcW w:w="2133" w:type="dxa"/>
+            <w:shd w:val="clear" w:color="auto" w:fill="FF0000"/>
+          </w:tcPr>
+          <w:p>
+            <w:pPr>
+              <w:autoSpaceDE w:val="0"/>
+              <w:autoSpaceDN w:val="0"/>
+              <w:adjustRightInd w:val="0"/>
+              <w:jc w:val="center"/>
+              <w:rPr>
+                <w:rFonts w:ascii="Times New Roman" w:hAnsi="Times New Roman" w:cs="Times New Roman"/>
+                <w:szCs w:val="24"/>
+                <w:lang w:val="en-US"/>
+              </w:rPr>
+            </w:pPr>
+            <w:r>
+              <w:rPr>
+                <w:rFonts w:ascii="Times New Roman" w:hAnsi="Times New Roman" w:cs="Times New Roman"/>
+                <w:szCs w:val="24"/>
+                <w:lang w:val="en-US"/>
+              </w:rPr>
+              <w:t>1</w:t>
+            </w:r>
+          </w:p>
+        </w:tc>
+      </w:tr>
+      <w:tr>
+        <w:tc>
+          <w:tcPr>
+            <w:tcW w:w="1271" w:type="dxa"/>
+          </w:tcPr>
+          <w:p>
+            <w:pPr>
+              <w:autoSpaceDE w:val="0"/>
+              <w:autoSpaceDN w:val="0"/>
+              <w:adjustRightInd w:val="0"/>
+              <w:jc w:val="center"/>
+              <w:rPr>
+                <w:rFonts w:ascii="Times New Roman" w:hAnsi="Times New Roman" w:cs="Times New Roman"/>
+                <w:szCs w:val="24"/>
+                <w:lang w:val="en-US"/>
+              </w:rPr>
+            </w:pPr>
+            <w:r>
+              <w:rPr>
+                <w:rFonts w:ascii="Times New Roman" w:hAnsi="Times New Roman" w:cs="Times New Roman"/>
+                <w:szCs w:val="24"/>
+                <w:lang w:val="en-US"/>
+              </w:rPr>
+              <w:t>{7}</w:t>
+            </w:r>
+          </w:p>
+        </w:tc>
+        <w:tc>
+          <w:tcPr>
+            <w:tcW w:w="2133" w:type="dxa"/>
+          </w:tcPr>
+          <w:p>
+            <w:pPr>
+              <w:autoSpaceDE w:val="0"/>
+              <w:autoSpaceDN w:val="0"/>
+              <w:adjustRightInd w:val="0"/>
+              <w:jc w:val="center"/>
+              <w:rPr>
+                <w:rFonts w:ascii="Times New Roman" w:hAnsi="Times New Roman" w:cs="Times New Roman"/>
+                <w:szCs w:val="24"/>
+                <w:lang w:val="en-US"/>
+              </w:rPr>
+            </w:pPr>
+            <w:r>
+              <w:rPr>
+                <w:rFonts w:ascii="Times New Roman" w:hAnsi="Times New Roman" w:cs="Times New Roman"/>
+                <w:szCs w:val="24"/>
+                <w:lang w:val="en-US"/>
+              </w:rPr>
+              <w:t>2</w:t>
+            </w:r>
+          </w:p>
+        </w:tc>
+      </w:tr>
+    </w:tbl>
+    <w:p>
+      <w:pPr>
+        <w:autoSpaceDE w:val="0"/>
+        <w:autoSpaceDN w:val="0"/>
+        <w:adjustRightInd w:val="0"/>
+        <w:rPr>
+          <w:rFonts w:ascii="Times New Roman" w:hAnsi="Times New Roman" w:cs="Times New Roman"/>
+          <w:szCs w:val="24"/>
+          <w:lang w:val="en-US"/>
+        </w:rPr>
+      </w:pPr>
+    </w:p>
+    <w:p>
+      <w:pPr>
+        <w:autoSpaceDE w:val="0"/>
+        <w:autoSpaceDN w:val="0"/>
+        <w:adjustRightInd w:val="0"/>
+        <w:rPr>
+          <w:rFonts w:ascii="Times New Roman" w:hAnsi="Times New Roman" w:cs="Times New Roman"/>
+          <w:szCs w:val="24"/>
+          <w:lang w:val="en-US"/>
+        </w:rPr>
+      </w:pPr>
+      <w:r>
+        <w:rPr>
+          <w:rFonts w:ascii="Times New Roman" w:hAnsi="Times New Roman" w:cs="Times New Roman"/>
+          <w:szCs w:val="24"/>
+          <w:lang w:val="en-US"/>
+        </w:rPr>
+        <w:t>Transaction 1</w:t>
+      </w:r>
+      <w:r>
+        <w:rPr>
+          <w:rFonts w:ascii="Times New Roman" w:hAnsi="Times New Roman" w:cs="Times New Roman"/>
+          <w:szCs w:val="24"/>
+          <w:lang w:val="en-US"/>
+        </w:rPr>
+        <w:tab/>
+        <w:t>: 1, 3, 4</w:t>
+      </w:r>
+    </w:p>
+    <w:p>
+      <w:pPr>
+        <w:autoSpaceDE w:val="0"/>
+        <w:autoSpaceDN w:val="0"/>
+        <w:adjustRightInd w:val="0"/>
+        <w:rPr>
+          <w:rFonts w:ascii="Times New Roman" w:hAnsi="Times New Roman" w:cs="Times New Roman"/>
+          <w:szCs w:val="24"/>
+          <w:lang w:val="en-US"/>
+        </w:rPr>
+      </w:pPr>
+      <w:r>
+        <w:rPr>
+          <w:rFonts w:ascii="Times New Roman" w:hAnsi="Times New Roman" w:cs="Times New Roman"/>
+          <w:szCs w:val="24"/>
+          <w:lang w:val="en-US"/>
+        </w:rPr>
+        <w:t>I</w:t>
+      </w:r>
+      <w:r>
+        <w:rPr>
+          <w:rFonts w:ascii="Times New Roman" w:hAnsi="Times New Roman" w:cs="Times New Roman"/>
+          <w:szCs w:val="24"/>
+          <w:lang w:val="en-US"/>
+        </w:rPr>
+        <w:t>temset</w:t>
+      </w:r>
+      <w:r>
+        <w:rPr>
+          <w:rFonts w:ascii="Times New Roman" w:hAnsi="Times New Roman" w:cs="Times New Roman"/>
+          <w:szCs w:val="24"/>
+          <w:lang w:val="en-US"/>
+        </w:rPr>
+        <w:t xml:space="preserve"> 1</w:t>
+      </w:r>
+      <w:r>
+        <w:rPr>
+          <w:rFonts w:ascii="Times New Roman" w:hAnsi="Times New Roman" w:cs="Times New Roman"/>
+          <w:szCs w:val="24"/>
+          <w:lang w:val="en-US"/>
+        </w:rPr>
+        <w:tab/>
+        <w:t>: {1, 3}, {1, 4}, {3,4}</w:t>
+      </w:r>
+    </w:p>
+    <w:p>
+      <w:pPr>
+        <w:autoSpaceDE w:val="0"/>
+        <w:autoSpaceDN w:val="0"/>
+        <w:adjustRightInd w:val="0"/>
+        <w:rPr>
+          <w:rFonts w:ascii="Times New Roman" w:hAnsi="Times New Roman" w:cs="Times New Roman"/>
+          <w:strike/>
+          <w:color w:val="FF0000"/>
+          <w:szCs w:val="24"/>
+          <w:lang w:val="en-US"/>
+        </w:rPr>
+      </w:pPr>
+      <w:r>
+        <w:rPr>
+          <w:rFonts w:ascii="Times New Roman" w:hAnsi="Times New Roman" w:cs="Times New Roman"/>
+          <w:strike/>
+          <w:color w:val="FF0000"/>
+          <w:szCs w:val="24"/>
+          <w:lang w:val="en-US"/>
+        </w:rPr>
+        <w:t>Counter 1</w:t>
+      </w:r>
+      <w:r>
+        <w:rPr>
+          <w:rFonts w:ascii="Times New Roman" w:hAnsi="Times New Roman" w:cs="Times New Roman"/>
+          <w:strike/>
+          <w:color w:val="FF0000"/>
+          <w:szCs w:val="24"/>
+          <w:lang w:val="en-US"/>
+        </w:rPr>
+        <w:tab/>
+        <w:t>:     1</w:t>
+      </w:r>
+      <w:proofErr w:type="gramStart"/>
+      <w:r>
+        <w:rPr>
+          <w:rFonts w:ascii="Times New Roman" w:hAnsi="Times New Roman" w:cs="Times New Roman"/>
+          <w:strike/>
+          <w:color w:val="FF0000"/>
+          <w:szCs w:val="24"/>
+          <w:lang w:val="en-US"/>
+        </w:rPr>
+        <w:tab/>
+        <w:t xml:space="preserve">,   </w:t>
+      </w:r>
+      <w:proofErr w:type="gramEnd"/>
+      <w:r>
+        <w:rPr>
+          <w:rFonts w:ascii="Times New Roman" w:hAnsi="Times New Roman" w:cs="Times New Roman"/>
+          <w:strike/>
+          <w:color w:val="FF0000"/>
+          <w:szCs w:val="24"/>
+          <w:lang w:val="en-US"/>
+        </w:rPr>
+        <w:t xml:space="preserve">  1</w:t>
+      </w:r>
+      <w:r>
+        <w:rPr>
+          <w:rFonts w:ascii="Times New Roman" w:hAnsi="Times New Roman" w:cs="Times New Roman"/>
+          <w:strike/>
+          <w:color w:val="FF0000"/>
+          <w:szCs w:val="24"/>
+          <w:lang w:val="en-US"/>
+        </w:rPr>
+        <w:tab/>
+        <w:t xml:space="preserve">     1</w:t>
+      </w:r>
+    </w:p>
+    <w:p>
+      <w:pPr>
+        <w:autoSpaceDE w:val="0"/>
+        <w:autoSpaceDN w:val="0"/>
+        <w:adjustRightInd w:val="0"/>
+        <w:rPr>
+          <w:rFonts w:ascii="Times New Roman" w:hAnsi="Times New Roman" w:cs="Times New Roman"/>
+          <w:szCs w:val="24"/>
+          <w:lang w:val="en-US"/>
+        </w:rPr>
+      </w:pPr>
+      <w:r>
+        <w:rPr>
+          <w:rFonts w:ascii="Times New Roman" w:hAnsi="Times New Roman" w:cs="Times New Roman"/>
+          <w:szCs w:val="24"/>
+          <w:lang w:val="en-US"/>
+        </w:rPr>
+        <w:t>All pairs in Tran</w:t>
+      </w:r>
+      <w:r>
+        <w:rPr>
+          <w:rFonts w:ascii="Times New Roman" w:hAnsi="Times New Roman" w:cs="Times New Roman"/>
+          <w:szCs w:val="24"/>
+          <w:lang w:val="en-US"/>
+        </w:rPr>
+        <w:t xml:space="preserve">saction 1 appear </w:t>
+      </w:r>
+      <w:r>
+        <w:rPr>
+          <w:rFonts w:ascii="Times New Roman" w:hAnsi="Times New Roman" w:cs="Times New Roman"/>
+          <w:b/>
+          <w:bCs/>
+          <w:szCs w:val="24"/>
+          <w:lang w:val="en-US"/>
+        </w:rPr>
+        <w:t>less</w:t>
+      </w:r>
+      <w:r>
+        <w:rPr>
+          <w:rFonts w:ascii="Times New Roman" w:hAnsi="Times New Roman" w:cs="Times New Roman"/>
+          <w:szCs w:val="24"/>
+          <w:lang w:val="en-US"/>
+        </w:rPr>
+        <w:t xml:space="preserve"> than </w:t>
+      </w:r>
+      <w:r>
+        <w:rPr>
+          <w:rFonts w:ascii="Times New Roman" w:hAnsi="Times New Roman" w:cs="Times New Roman"/>
+          <w:szCs w:val="24"/>
+          <w:lang w:val="en-US"/>
+        </w:rPr>
+        <w:t>threshold</w:t>
+      </w:r>
+      <w:r>
+        <w:rPr>
+          <w:rFonts w:ascii="Times New Roman" w:hAnsi="Times New Roman" w:cs="Times New Roman"/>
+          <w:szCs w:val="24"/>
+          <w:lang w:val="en-US"/>
+        </w:rPr>
+        <w:t xml:space="preserve"> so we are not going to use it.</w:t>
+      </w:r>
+    </w:p>
+    <w:p>
+      <w:pPr>
+        <w:autoSpaceDE w:val="0"/>
+        <w:autoSpaceDN w:val="0"/>
+        <w:adjustRightInd w:val="0"/>
+        <w:rPr>
+          <w:rFonts w:ascii="Times New Roman" w:hAnsi="Times New Roman" w:cs="Times New Roman"/>
+          <w:szCs w:val="24"/>
+          <w:lang w:val="en-US"/>
+        </w:rPr>
+      </w:pPr>
+    </w:p>
+    <w:p>
+      <w:pPr>
+        <w:autoSpaceDE w:val="0"/>
+        <w:autoSpaceDN w:val="0"/>
+        <w:adjustRightInd w:val="0"/>
+        <w:rPr>
+          <w:rFonts w:ascii="Times New Roman" w:hAnsi="Times New Roman" w:cs="Times New Roman"/>
+          <w:strike/>
+          <w:color w:val="FF0000"/>
+          <w:szCs w:val="24"/>
+          <w:lang w:val="en-US"/>
+        </w:rPr>
+      </w:pPr>
+      <w:r>
+        <w:rPr>
+          <w:rFonts w:ascii="Times New Roman" w:hAnsi="Times New Roman" w:cs="Times New Roman"/>
+          <w:strike/>
+          <w:color w:val="FF0000"/>
+          <w:szCs w:val="24"/>
+          <w:lang w:val="en-US"/>
+        </w:rPr>
+        <w:t xml:space="preserve">Transaction </w:t>
+      </w:r>
+      <w:r>
+        <w:rPr>
+          <w:rFonts w:ascii="Times New Roman" w:hAnsi="Times New Roman" w:cs="Times New Roman"/>
+          <w:strike/>
+          <w:color w:val="FF0000"/>
+          <w:szCs w:val="24"/>
+          <w:lang w:val="en-US"/>
+        </w:rPr>
+        <w:t>2</w:t>
+      </w:r>
+      <w:r>
+        <w:rPr>
+          <w:rFonts w:ascii="Times New Roman" w:hAnsi="Times New Roman" w:cs="Times New Roman"/>
+          <w:strike/>
+          <w:color w:val="FF0000"/>
+          <w:szCs w:val="24"/>
+          <w:lang w:val="en-US"/>
+        </w:rPr>
+        <w:tab/>
+        <w:t>: 4, 5</w:t>
+      </w:r>
+      <w:r>
+        <w:rPr>
+          <w:rFonts w:ascii="Times New Roman" w:hAnsi="Times New Roman" w:cs="Times New Roman"/>
+          <w:strike/>
+          <w:color w:val="FF0000"/>
+          <w:szCs w:val="24"/>
+          <w:lang w:val="en-US"/>
+        </w:rPr>
+        <w:t xml:space="preserve"> (5 is not a frequent item)</w:t>
+      </w:r>
+    </w:p>
+    <w:p>
+      <w:pPr>
+        <w:autoSpaceDE w:val="0"/>
+        <w:autoSpaceDN w:val="0"/>
+        <w:adjustRightInd w:val="0"/>
+        <w:rPr>
+          <w:rFonts w:ascii="Times New Roman" w:hAnsi="Times New Roman" w:cs="Times New Roman"/>
+          <w:szCs w:val="24"/>
+          <w:lang w:val="en-US"/>
+        </w:rPr>
+      </w:pPr>
+    </w:p>
+    <w:p>
+      <w:pPr>
+        <w:autoSpaceDE w:val="0"/>
+        <w:autoSpaceDN w:val="0"/>
+        <w:adjustRightInd w:val="0"/>
+        <w:rPr>
+          <w:rFonts w:ascii="Times New Roman" w:hAnsi="Times New Roman" w:cs="Times New Roman"/>
+          <w:szCs w:val="24"/>
+          <w:lang w:val="en-US"/>
+        </w:rPr>
+      </w:pPr>
+      <w:r>
+        <w:rPr>
+          <w:rFonts w:ascii="Times New Roman" w:hAnsi="Times New Roman" w:cs="Times New Roman"/>
+          <w:szCs w:val="24"/>
+          <w:lang w:val="en-US"/>
+        </w:rPr>
+        <w:t>Transaction 3</w:t>
+      </w:r>
+      <w:r>
+        <w:rPr>
+          <w:rFonts w:ascii="Times New Roman" w:hAnsi="Times New Roman" w:cs="Times New Roman"/>
+          <w:szCs w:val="24"/>
+          <w:lang w:val="en-US"/>
+        </w:rPr>
+        <w:tab/>
+        <w:t xml:space="preserve">: </w:t>
+      </w:r>
+      <w:r>
+        <w:rPr>
+          <w:rFonts w:ascii="Times New Roman" w:hAnsi="Times New Roman" w:cs="Times New Roman"/>
+          <w:szCs w:val="24"/>
+          <w:lang w:val="en-US"/>
+        </w:rPr>
+        <w:t>2</w:t>
+      </w:r>
+      <w:r>
+        <w:rPr>
+          <w:rFonts w:ascii="Times New Roman" w:hAnsi="Times New Roman" w:cs="Times New Roman"/>
+          <w:szCs w:val="24"/>
+          <w:lang w:val="en-US"/>
+        </w:rPr>
+        <w:t xml:space="preserve">, </w:t>
+      </w:r>
+      <w:r>
+        <w:rPr>
+          <w:rFonts w:ascii="Times New Roman" w:hAnsi="Times New Roman" w:cs="Times New Roman"/>
+          <w:szCs w:val="24"/>
+          <w:lang w:val="en-US"/>
+        </w:rPr>
+        <w:t>7</w:t>
+      </w:r>
+    </w:p>
+    <w:p>
+      <w:pPr>
+        <w:autoSpaceDE w:val="0"/>
+        <w:autoSpaceDN w:val="0"/>
+        <w:adjustRightInd w:val="0"/>
+        <w:rPr>
+          <w:rFonts w:ascii="Times New Roman" w:hAnsi="Times New Roman" w:cs="Times New Roman"/>
+          <w:szCs w:val="24"/>
+          <w:lang w:val="en-US"/>
+        </w:rPr>
+      </w:pPr>
+      <w:r>
+        <w:rPr>
+          <w:rFonts w:ascii="Times New Roman" w:hAnsi="Times New Roman" w:cs="Times New Roman"/>
+          <w:szCs w:val="24"/>
+          <w:lang w:val="en-US"/>
+        </w:rPr>
+        <w:t xml:space="preserve">Itemset </w:t>
+      </w:r>
+      <w:r>
+        <w:rPr>
+          <w:rFonts w:ascii="Times New Roman" w:hAnsi="Times New Roman" w:cs="Times New Roman"/>
+          <w:szCs w:val="24"/>
+          <w:lang w:val="en-US"/>
+        </w:rPr>
+        <w:t>3</w:t>
+      </w:r>
+      <w:r>
+        <w:rPr>
+          <w:rFonts w:ascii="Times New Roman" w:hAnsi="Times New Roman" w:cs="Times New Roman"/>
+          <w:szCs w:val="24"/>
+          <w:lang w:val="en-US"/>
+        </w:rPr>
+        <w:tab/>
+        <w:t>: {</w:t>
+      </w:r>
+      <w:r>
+        <w:rPr>
+          <w:rFonts w:ascii="Times New Roman" w:hAnsi="Times New Roman" w:cs="Times New Roman"/>
+          <w:szCs w:val="24"/>
+          <w:lang w:val="en-US"/>
+        </w:rPr>
+        <w:t>2</w:t>
+      </w:r>
+      <w:r>
+        <w:rPr>
+          <w:rFonts w:ascii="Times New Roman" w:hAnsi="Times New Roman" w:cs="Times New Roman"/>
+          <w:szCs w:val="24"/>
+          <w:lang w:val="en-US"/>
+        </w:rPr>
+        <w:t xml:space="preserve">, </w:t>
+      </w:r>
+      <w:r>
+        <w:rPr>
+          <w:rFonts w:ascii="Times New Roman" w:hAnsi="Times New Roman" w:cs="Times New Roman"/>
+          <w:szCs w:val="24"/>
+          <w:lang w:val="en-US"/>
+        </w:rPr>
+        <w:t>7</w:t>
+      </w:r>
+      <w:r>
+        <w:rPr>
+          <w:rFonts w:ascii="Times New Roman" w:hAnsi="Times New Roman" w:cs="Times New Roman"/>
+          <w:szCs w:val="24"/>
+          <w:lang w:val="en-US"/>
+        </w:rPr>
+        <w:t>}</w:t>
+      </w:r>
+    </w:p>
+    <w:p>
+      <w:pPr>
+        <w:autoSpaceDE w:val="0"/>
+        <w:autoSpaceDN w:val="0"/>
+        <w:adjustRightInd w:val="0"/>
+        <w:rPr>
+          <w:rFonts w:ascii="Times New Roman" w:hAnsi="Times New Roman" w:cs="Times New Roman"/>
+          <w:szCs w:val="24"/>
+          <w:lang w:val="en-US"/>
+        </w:rPr>
+      </w:pPr>
+      <w:r>
+        <w:rPr>
+          <w:rFonts w:ascii="Times New Roman" w:hAnsi="Times New Roman" w:cs="Times New Roman"/>
+          <w:szCs w:val="24"/>
+          <w:lang w:val="en-US"/>
+        </w:rPr>
+        <w:t>Counter 3</w:t>
+      </w:r>
+      <w:r>
+        <w:rPr>
+          <w:rFonts w:ascii="Times New Roman" w:hAnsi="Times New Roman" w:cs="Times New Roman"/>
+          <w:szCs w:val="24"/>
+          <w:lang w:val="en-US"/>
+        </w:rPr>
+        <w:tab/>
+        <w:t>:     2</w:t>
+      </w:r>
+    </w:p>
+    <w:p>
+      <w:pPr>
+        <w:autoSpaceDE w:val="0"/>
+        <w:autoSpaceDN w:val="0"/>
+        <w:adjustRightInd w:val="0"/>
+        <w:rPr>
+          <w:rFonts w:ascii="Times New Roman" w:hAnsi="Times New Roman" w:cs="Times New Roman"/>
+          <w:szCs w:val="24"/>
+          <w:lang w:val="en-US"/>
+        </w:rPr>
+      </w:pPr>
+      <w:r>
+        <w:rPr>
+          <w:rFonts w:ascii="Times New Roman" w:hAnsi="Times New Roman" w:cs="Times New Roman"/>
+          <w:szCs w:val="24"/>
+          <w:lang w:val="en-US"/>
+        </w:rPr>
+        <w:t xml:space="preserve">Hash </w:t>
+      </w:r>
+      <w:r>
+        <w:rPr>
+          <w:rFonts w:ascii="Times New Roman" w:hAnsi="Times New Roman" w:cs="Times New Roman"/>
+          <w:szCs w:val="24"/>
+          <w:lang w:val="en-US"/>
+        </w:rPr>
+        <w:t>3</w:t>
+      </w:r>
+      <w:r>
+        <w:rPr>
+          <w:rFonts w:ascii="Times New Roman" w:hAnsi="Times New Roman" w:cs="Times New Roman"/>
+          <w:szCs w:val="24"/>
+          <w:lang w:val="en-US"/>
+        </w:rPr>
+        <w:tab/>
+      </w:r>
+      <w:r>
+        <w:rPr>
+          <w:rFonts w:ascii="Times New Roman" w:hAnsi="Times New Roman" w:cs="Times New Roman"/>
+          <w:szCs w:val="24"/>
+          <w:lang w:val="en-US"/>
+        </w:rPr>
+        <w:tab/>
+        <w:t xml:space="preserve">:     </w:t>
+      </w:r>
+      <w:r>
+        <w:rPr>
+          <w:rFonts w:ascii="Times New Roman" w:hAnsi="Times New Roman" w:cs="Times New Roman"/>
+          <w:szCs w:val="24"/>
+          <w:lang w:val="en-US"/>
+        </w:rPr>
+        <w:t>0</w:t>
+      </w:r>
+    </w:p>
+    <w:p>
+      <w:pPr>
+        <w:autoSpaceDE w:val="0"/>
+        <w:autoSpaceDN w:val="0"/>
+        <w:adjustRightInd w:val="0"/>
+        <w:rPr>
+          <w:rFonts w:ascii="Times New Roman" w:hAnsi="Times New Roman" w:cs="Times New Roman"/>
+          <w:szCs w:val="24"/>
+          <w:lang w:val="en-US"/>
+        </w:rPr>
+      </w:pPr>
+    </w:p>
+    <w:p>
+      <w:pPr>
+        <w:autoSpaceDE w:val="0"/>
+        <w:autoSpaceDN w:val="0"/>
+        <w:adjustRightInd w:val="0"/>
+        <w:rPr>
+          <w:rFonts w:ascii="Times New Roman" w:hAnsi="Times New Roman" w:cs="Times New Roman"/>
+          <w:strike/>
+          <w:color w:val="FF0000"/>
+          <w:szCs w:val="24"/>
+          <w:lang w:val="en-US"/>
+        </w:rPr>
+      </w:pPr>
+      <w:r>
+        <w:rPr>
+          <w:rFonts w:ascii="Times New Roman" w:hAnsi="Times New Roman" w:cs="Times New Roman"/>
+          <w:strike/>
+          <w:color w:val="FF0000"/>
+          <w:szCs w:val="24"/>
+          <w:lang w:val="en-US"/>
+        </w:rPr>
+        <w:t>Transaction 4</w:t>
+      </w:r>
+      <w:r>
+        <w:rPr>
+          <w:rFonts w:ascii="Times New Roman" w:hAnsi="Times New Roman" w:cs="Times New Roman"/>
+          <w:strike/>
+          <w:color w:val="FF0000"/>
+          <w:szCs w:val="24"/>
+          <w:lang w:val="en-US"/>
+        </w:rPr>
+        <w:tab/>
+        <w:t>: 1, 6</w:t>
+      </w:r>
+      <w:r>
+        <w:rPr>
+          <w:rFonts w:ascii="Times New Roman" w:hAnsi="Times New Roman" w:cs="Times New Roman"/>
+          <w:strike/>
+          <w:color w:val="FF0000"/>
+          <w:szCs w:val="24"/>
+          <w:lang w:val="en-US"/>
+        </w:rPr>
+        <w:t xml:space="preserve"> </w:t>
+      </w:r>
+      <w:r>
+        <w:rPr>
+          <w:rFonts w:ascii="Times New Roman" w:hAnsi="Times New Roman" w:cs="Times New Roman"/>
+          <w:strike/>
+          <w:color w:val="FF0000"/>
+          <w:szCs w:val="24"/>
+          <w:lang w:val="en-US"/>
+        </w:rPr>
+        <w:t>(</w:t>
+      </w:r>
+      <w:r>
+        <w:rPr>
+          <w:rFonts w:ascii="Times New Roman" w:hAnsi="Times New Roman" w:cs="Times New Roman"/>
+          <w:strike/>
+          <w:color w:val="FF0000"/>
+          <w:szCs w:val="24"/>
+          <w:lang w:val="en-US"/>
+        </w:rPr>
+        <w:t>6</w:t>
+      </w:r>
+      <w:r>
+        <w:rPr>
+          <w:rFonts w:ascii="Times New Roman" w:hAnsi="Times New Roman" w:cs="Times New Roman"/>
+          <w:strike/>
+          <w:color w:val="FF0000"/>
+          <w:szCs w:val="24"/>
+          <w:lang w:val="en-US"/>
+        </w:rPr>
+        <w:t xml:space="preserve"> is not a frequent item)</w:t>
+      </w:r>
+    </w:p>
+    <w:p>
+      <w:pPr>
+        <w:autoSpaceDE w:val="0"/>
+        <w:autoSpaceDN w:val="0"/>
+        <w:adjustRightInd w:val="0"/>
+        <w:rPr>
+          <w:rFonts w:ascii="Times New Roman" w:hAnsi="Times New Roman" w:cs="Times New Roman"/>
+          <w:strike/>
+          <w:color w:val="FF0000"/>
+          <w:szCs w:val="24"/>
+          <w:lang w:val="en-US"/>
+        </w:rPr>
+      </w:pPr>
+    </w:p>
+    <w:p>
+      <w:pPr>
+        <w:autoSpaceDE w:val="0"/>
+        <w:autoSpaceDN w:val="0"/>
+        <w:adjustRightInd w:val="0"/>
+        <w:rPr>
+          <w:rFonts w:ascii="Times New Roman" w:hAnsi="Times New Roman" w:cs="Times New Roman"/>
+          <w:szCs w:val="24"/>
+          <w:lang w:val="en-US"/>
+        </w:rPr>
+      </w:pPr>
+    </w:p>
+    <w:p>
+      <w:pPr>
+        <w:autoSpaceDE w:val="0"/>
+        <w:autoSpaceDN w:val="0"/>
+        <w:adjustRightInd w:val="0"/>
+        <w:rPr>
+          <w:rFonts w:ascii="Times New Roman" w:hAnsi="Times New Roman" w:cs="Times New Roman"/>
+          <w:szCs w:val="24"/>
+          <w:lang w:val="en-US"/>
+        </w:rPr>
+      </w:pPr>
+    </w:p>
+    <w:p>
+      <w:pPr>
+        <w:autoSpaceDE w:val="0"/>
+        <w:autoSpaceDN w:val="0"/>
+        <w:adjustRightInd w:val="0"/>
+        <w:rPr>
+          <w:rFonts w:ascii="Times New Roman" w:hAnsi="Times New Roman" w:cs="Times New Roman"/>
+          <w:szCs w:val="24"/>
+          <w:lang w:val="en-US"/>
+        </w:rPr>
+      </w:pPr>
+      <w:r>
+        <w:rPr>
+          <w:rFonts w:ascii="Times New Roman" w:hAnsi="Times New Roman" w:cs="Times New Roman"/>
+          <w:szCs w:val="24"/>
+          <w:lang w:val="en-US"/>
+        </w:rPr>
+        <w:lastRenderedPageBreak/>
+        <w:t>Transaction 5</w:t>
+      </w:r>
+      <w:r>
+        <w:rPr>
+          <w:rFonts w:ascii="Times New Roman" w:hAnsi="Times New Roman" w:cs="Times New Roman"/>
+          <w:szCs w:val="24"/>
+          <w:lang w:val="en-US"/>
+        </w:rPr>
+        <w:tab/>
+        <w:t>: 2, 7</w:t>
+      </w:r>
+    </w:p>
+    <w:p>
+      <w:pPr>
+        <w:autoSpaceDE w:val="0"/>
+        <w:autoSpaceDN w:val="0"/>
+        <w:adjustRightInd w:val="0"/>
+        <w:rPr>
+          <w:rFonts w:ascii="Times New Roman" w:hAnsi="Times New Roman" w:cs="Times New Roman"/>
+          <w:szCs w:val="24"/>
+          <w:lang w:val="en-US"/>
+        </w:rPr>
+      </w:pPr>
+      <w:r>
+        <w:rPr>
+          <w:rFonts w:ascii="Times New Roman" w:hAnsi="Times New Roman" w:cs="Times New Roman"/>
+          <w:szCs w:val="24"/>
+          <w:lang w:val="en-US"/>
+        </w:rPr>
+        <w:t>Itemset 5</w:t>
+      </w:r>
+      <w:r>
+        <w:rPr>
+          <w:rFonts w:ascii="Times New Roman" w:hAnsi="Times New Roman" w:cs="Times New Roman"/>
+          <w:szCs w:val="24"/>
+          <w:lang w:val="en-US"/>
+        </w:rPr>
+        <w:tab/>
+        <w:t>: {2, 7}</w:t>
+      </w:r>
+    </w:p>
+    <w:p>
+      <w:pPr>
+        <w:autoSpaceDE w:val="0"/>
+        <w:autoSpaceDN w:val="0"/>
+        <w:adjustRightInd w:val="0"/>
+        <w:rPr>
+          <w:rFonts w:ascii="Times New Roman" w:hAnsi="Times New Roman" w:cs="Times New Roman"/>
+          <w:szCs w:val="24"/>
+          <w:lang w:val="en-US"/>
+        </w:rPr>
+      </w:pPr>
+      <w:r>
+        <w:rPr>
+          <w:rFonts w:ascii="Times New Roman" w:hAnsi="Times New Roman" w:cs="Times New Roman"/>
+          <w:szCs w:val="24"/>
+          <w:lang w:val="en-US"/>
+        </w:rPr>
+        <w:t>Counter 5</w:t>
+      </w:r>
+      <w:r>
+        <w:rPr>
+          <w:rFonts w:ascii="Times New Roman" w:hAnsi="Times New Roman" w:cs="Times New Roman"/>
+          <w:szCs w:val="24"/>
+          <w:lang w:val="en-US"/>
+        </w:rPr>
+        <w:tab/>
+        <w:t>: 2</w:t>
+      </w:r>
+    </w:p>
+    <w:p>
+      <w:pPr>
+        <w:autoSpaceDE w:val="0"/>
+        <w:autoSpaceDN w:val="0"/>
+        <w:adjustRightInd w:val="0"/>
+        <w:rPr>
+          <w:rFonts w:ascii="Times New Roman" w:hAnsi="Times New Roman" w:cs="Times New Roman"/>
+          <w:szCs w:val="24"/>
+          <w:lang w:val="en-US"/>
+        </w:rPr>
+      </w:pPr>
+      <w:r>
+        <w:rPr>
+          <w:rFonts w:ascii="Times New Roman" w:hAnsi="Times New Roman" w:cs="Times New Roman"/>
+          <w:szCs w:val="24"/>
+          <w:lang w:val="en-US"/>
+        </w:rPr>
+        <w:t xml:space="preserve">Hash </w:t>
+      </w:r>
+      <w:r>
+        <w:rPr>
+          <w:rFonts w:ascii="Times New Roman" w:hAnsi="Times New Roman" w:cs="Times New Roman"/>
+          <w:szCs w:val="24"/>
+          <w:lang w:val="en-US"/>
+        </w:rPr>
+        <w:t>5</w:t>
+      </w:r>
+      <w:r>
+        <w:rPr>
+          <w:rFonts w:ascii="Times New Roman" w:hAnsi="Times New Roman" w:cs="Times New Roman"/>
+          <w:szCs w:val="24"/>
+          <w:lang w:val="en-US"/>
+        </w:rPr>
+        <w:tab/>
+      </w:r>
+      <w:r>
+        <w:rPr>
+          <w:rFonts w:ascii="Times New Roman" w:hAnsi="Times New Roman" w:cs="Times New Roman"/>
+          <w:szCs w:val="24"/>
+          <w:lang w:val="en-US"/>
+        </w:rPr>
+        <w:tab/>
+      </w:r>
+      <w:r>
+        <w:rPr>
+          <w:rFonts w:ascii="Times New Roman" w:hAnsi="Times New Roman" w:cs="Times New Roman"/>
+          <w:szCs w:val="24"/>
+          <w:lang w:val="en-US"/>
+        </w:rPr>
+        <w:t xml:space="preserve">:     </w:t>
+      </w:r>
+      <w:r>
+        <w:rPr>
+          <w:rFonts w:ascii="Times New Roman" w:hAnsi="Times New Roman" w:cs="Times New Roman"/>
+          <w:szCs w:val="24"/>
+          <w:lang w:val="en-US"/>
+        </w:rPr>
+        <w:t>0</w:t>
+      </w:r>
+    </w:p>
+    <w:p>
+      <w:pPr>
+        <w:autoSpaceDE w:val="0"/>
+        <w:autoSpaceDN w:val="0"/>
+        <w:adjustRightInd w:val="0"/>
+        <w:rPr>
+          <w:rFonts w:ascii="Times New Roman" w:hAnsi="Times New Roman" w:cs="Times New Roman"/>
+          <w:szCs w:val="24"/>
+          <w:lang w:val="en-US"/>
+        </w:rPr>
+      </w:pPr>
+    </w:p>
+    <w:p>
+      <w:pPr>
+        <w:autoSpaceDE w:val="0"/>
+        <w:autoSpaceDN w:val="0"/>
+        <w:adjustRightInd w:val="0"/>
+        <w:rPr>
+          <w:rFonts w:ascii="Times New Roman" w:hAnsi="Times New Roman" w:cs="Times New Roman"/>
+          <w:strike/>
+          <w:color w:val="FF0000"/>
+          <w:szCs w:val="24"/>
+          <w:lang w:val="en-US"/>
+        </w:rPr>
+      </w:pPr>
+      <w:r>
+        <w:rPr>
+          <w:rFonts w:ascii="Times New Roman" w:hAnsi="Times New Roman" w:cs="Times New Roman"/>
+          <w:strike/>
+          <w:color w:val="FF0000"/>
+          <w:szCs w:val="24"/>
+          <w:lang w:val="en-US"/>
+        </w:rPr>
+        <w:t>Transaction 6</w:t>
+      </w:r>
+      <w:r>
+        <w:rPr>
+          <w:rFonts w:ascii="Times New Roman" w:hAnsi="Times New Roman" w:cs="Times New Roman"/>
+          <w:strike/>
+          <w:color w:val="FF0000"/>
+          <w:szCs w:val="24"/>
+          <w:lang w:val="en-US"/>
+        </w:rPr>
+        <w:tab/>
+        <w:t>: 3</w:t>
+      </w:r>
+      <w:r>
+        <w:rPr>
+          <w:rFonts w:ascii="Times New Roman" w:hAnsi="Times New Roman" w:cs="Times New Roman"/>
+          <w:strike/>
+          <w:color w:val="FF0000"/>
+          <w:szCs w:val="24"/>
+          <w:lang w:val="en-US"/>
+        </w:rPr>
+        <w:t xml:space="preserve"> no pair</w:t>
+      </w:r>
+    </w:p>
+    <w:p>
+      <w:pPr>
+        <w:autoSpaceDE w:val="0"/>
+        <w:autoSpaceDN w:val="0"/>
+        <w:adjustRightInd w:val="0"/>
+        <w:rPr>
+          <w:rFonts w:ascii="Times New Roman" w:hAnsi="Times New Roman" w:cs="Times New Roman"/>
+          <w:strike/>
+          <w:color w:val="FF0000"/>
+          <w:szCs w:val="24"/>
+          <w:lang w:val="en-US"/>
+        </w:rPr>
+      </w:pPr>
+    </w:p>
+    <w:p>
+      <w:pPr>
+        <w:autoSpaceDE w:val="0"/>
+        <w:autoSpaceDN w:val="0"/>
+        <w:adjustRightInd w:val="0"/>
+        <w:rPr>
+          <w:rFonts w:ascii="Times New Roman" w:hAnsi="Times New Roman" w:cs="Times New Roman"/>
+          <w:color w:val="000000" w:themeColor="text1"/>
+          <w:szCs w:val="24"/>
+          <w:lang w:val="en-US"/>
+        </w:rPr>
+      </w:pPr>
+      <w:r>
+        <w:rPr>
+          <w:rFonts w:ascii="Times New Roman" w:hAnsi="Times New Roman" w:cs="Times New Roman"/>
+          <w:color w:val="000000" w:themeColor="text1"/>
+          <w:szCs w:val="24"/>
+          <w:lang w:val="en-US"/>
+        </w:rPr>
+        <w:t>Hash Table</w:t>
+      </w:r>
+    </w:p>
+    <w:tbl>
+      <w:tblPr>
+        <w:tblStyle w:val="TableGrid"/>
+        <w:tblpPr w:leftFromText="180" w:rightFromText="180" w:vertAnchor="text" w:horzAnchor="margin" w:tblpY="114"/>
+        <w:tblW w:w="0" w:type="auto"/>
+        <w:tblLook w:val="04A0" w:firstRow="1" w:lastRow="0" w:firstColumn="1" w:lastColumn="0" w:noHBand="0" w:noVBand="1"/>
+      </w:tblPr>
+      <w:tblGrid>
+        <w:gridCol w:w="2122"/>
+        <w:gridCol w:w="1559"/>
+      </w:tblGrid>
+      <w:tr>
+        <w:tc>
+          <w:tcPr>
+            <w:tcW w:w="2122" w:type="dxa"/>
+          </w:tcPr>
+          <w:p>
+            <w:pPr>
+              <w:autoSpaceDE w:val="0"/>
+              <w:autoSpaceDN w:val="0"/>
+              <w:adjustRightInd w:val="0"/>
+              <w:jc w:val="center"/>
+              <w:rPr>
+                <w:rFonts w:ascii="Times New Roman" w:hAnsi="Times New Roman" w:cs="Times New Roman"/>
+                <w:szCs w:val="24"/>
+                <w:lang w:val="en-US"/>
+              </w:rPr>
+            </w:pPr>
+            <w:r>
+              <w:rPr>
+                <w:rFonts w:ascii="Times New Roman" w:hAnsi="Times New Roman" w:cs="Times New Roman"/>
+                <w:szCs w:val="24"/>
+                <w:lang w:val="en-US"/>
+              </w:rPr>
+              <w:t>Bucket</w:t>
+            </w:r>
+          </w:p>
+        </w:tc>
+        <w:tc>
+          <w:tcPr>
+            <w:tcW w:w="1559" w:type="dxa"/>
+          </w:tcPr>
+          <w:p>
+            <w:pPr>
+              <w:autoSpaceDE w:val="0"/>
+              <w:autoSpaceDN w:val="0"/>
+              <w:adjustRightInd w:val="0"/>
+              <w:jc w:val="center"/>
+              <w:rPr>
+                <w:rFonts w:ascii="Times New Roman" w:hAnsi="Times New Roman" w:cs="Times New Roman"/>
+                <w:szCs w:val="24"/>
+                <w:lang w:val="en-US"/>
+              </w:rPr>
+            </w:pPr>
+            <w:r>
+              <w:rPr>
+                <w:rFonts w:ascii="Times New Roman" w:hAnsi="Times New Roman" w:cs="Times New Roman"/>
+                <w:szCs w:val="24"/>
+                <w:lang w:val="en-US"/>
+              </w:rPr>
+              <w:t>0</w:t>
+            </w:r>
+          </w:p>
+        </w:tc>
+      </w:tr>
+      <w:tr>
+        <w:tc>
+          <w:tcPr>
+            <w:tcW w:w="2122" w:type="dxa"/>
+          </w:tcPr>
+          <w:p>
+            <w:pPr>
+              <w:autoSpaceDE w:val="0"/>
+              <w:autoSpaceDN w:val="0"/>
+              <w:adjustRightInd w:val="0"/>
+              <w:jc w:val="center"/>
+              <w:rPr>
+                <w:rFonts w:ascii="Times New Roman" w:hAnsi="Times New Roman" w:cs="Times New Roman"/>
+                <w:szCs w:val="24"/>
+                <w:lang w:val="en-US"/>
+              </w:rPr>
+            </w:pPr>
+            <w:r>
+              <w:rPr>
+                <w:rFonts w:ascii="Times New Roman" w:hAnsi="Times New Roman" w:cs="Times New Roman"/>
+                <w:szCs w:val="24"/>
+                <w:lang w:val="en-US"/>
+              </w:rPr>
+              <w:t>Hash Counter</w:t>
+            </w:r>
+          </w:p>
+        </w:tc>
+        <w:tc>
+          <w:tcPr>
+            <w:tcW w:w="1559" w:type="dxa"/>
+          </w:tcPr>
+          <w:p>
+            <w:pPr>
+              <w:autoSpaceDE w:val="0"/>
+              <w:autoSpaceDN w:val="0"/>
+              <w:adjustRightInd w:val="0"/>
+              <w:jc w:val="center"/>
+              <w:rPr>
+                <w:rFonts w:ascii="Times New Roman" w:hAnsi="Times New Roman" w:cs="Times New Roman"/>
+                <w:szCs w:val="24"/>
+                <w:lang w:val="en-US"/>
+              </w:rPr>
+            </w:pPr>
+            <w:r>
+              <w:rPr>
+                <w:rFonts w:ascii="Times New Roman" w:hAnsi="Times New Roman" w:cs="Times New Roman"/>
+                <w:szCs w:val="24"/>
+                <w:lang w:val="en-US"/>
+              </w:rPr>
+              <w:t>2</w:t>
+            </w:r>
+          </w:p>
+        </w:tc>
+      </w:tr>
+    </w:tbl>
+    <w:p>
+      <w:pPr>
+        <w:autoSpaceDE w:val="0"/>
+        <w:autoSpaceDN w:val="0"/>
+        <w:adjustRightInd w:val="0"/>
+        <w:rPr>
+          <w:rFonts w:ascii="Times New Roman" w:hAnsi="Times New Roman" w:cs="Times New Roman"/>
+          <w:strike/>
+          <w:color w:val="FF0000"/>
+          <w:szCs w:val="24"/>
+          <w:lang w:val="en-US"/>
+        </w:rPr>
+      </w:pPr>
+    </w:p>
+    <w:p>
+      <w:pPr>
+        <w:autoSpaceDE w:val="0"/>
+        <w:autoSpaceDN w:val="0"/>
+        <w:adjustRightInd w:val="0"/>
+        <w:rPr>
+          <w:rFonts w:ascii="Times New Roman" w:hAnsi="Times New Roman" w:cs="Times New Roman"/>
+          <w:b/>
+          <w:bCs/>
+          <w:color w:val="000000" w:themeColor="text1"/>
+          <w:szCs w:val="24"/>
+          <w:lang w:val="en-US"/>
+        </w:rPr>
+      </w:pPr>
+    </w:p>
+    <w:p>
+      <w:pPr>
+        <w:autoSpaceDE w:val="0"/>
+        <w:autoSpaceDN w:val="0"/>
+        <w:adjustRightInd w:val="0"/>
+        <w:rPr>
+          <w:rFonts w:ascii="Times New Roman" w:hAnsi="Times New Roman" w:cs="Times New Roman"/>
+          <w:b/>
+          <w:bCs/>
+          <w:color w:val="000000" w:themeColor="text1"/>
+          <w:szCs w:val="24"/>
+          <w:lang w:val="en-US"/>
+        </w:rPr>
+      </w:pPr>
+    </w:p>
+    <w:p>
+      <w:pPr>
+        <w:autoSpaceDE w:val="0"/>
+        <w:autoSpaceDN w:val="0"/>
+        <w:adjustRightInd w:val="0"/>
+        <w:rPr>
+          <w:rFonts w:ascii="Times New Roman" w:hAnsi="Times New Roman" w:cs="Times New Roman"/>
+          <w:b/>
+          <w:bCs/>
+          <w:color w:val="000000" w:themeColor="text1"/>
+          <w:szCs w:val="24"/>
+          <w:lang w:val="en-US"/>
+        </w:rPr>
+      </w:pPr>
+    </w:p>
+    <w:p>
+      <w:pPr>
+        <w:autoSpaceDE w:val="0"/>
+        <w:autoSpaceDN w:val="0"/>
+        <w:adjustRightInd w:val="0"/>
+        <w:rPr>
+          <w:rFonts w:ascii="Times New Roman" w:hAnsi="Times New Roman" w:cs="Times New Roman"/>
+          <w:b/>
+          <w:bCs/>
+          <w:color w:val="000000" w:themeColor="text1"/>
+          <w:szCs w:val="24"/>
+          <w:lang w:val="en-US"/>
+        </w:rPr>
+      </w:pPr>
+      <w:r>
+        <w:rPr>
+          <w:rFonts w:ascii="Times New Roman" w:hAnsi="Times New Roman" w:cs="Times New Roman"/>
+          <w:b/>
+          <w:bCs/>
+          <w:color w:val="000000" w:themeColor="text1"/>
+          <w:szCs w:val="24"/>
+          <w:lang w:val="en-US"/>
+        </w:rPr>
+        <w:t>Pass 2</w:t>
+      </w:r>
+    </w:p>
+    <w:p>
+      <w:pPr>
+        <w:autoSpaceDE w:val="0"/>
+        <w:autoSpaceDN w:val="0"/>
+        <w:adjustRightInd w:val="0"/>
+        <w:rPr>
+          <w:rFonts w:ascii="Times New Roman" w:hAnsi="Times New Roman" w:cs="Times New Roman"/>
+          <w:b/>
+          <w:bCs/>
+          <w:color w:val="000000" w:themeColor="text1"/>
+          <w:szCs w:val="24"/>
+          <w:lang w:val="en-US"/>
+        </w:rPr>
+      </w:pPr>
+    </w:p>
+    <w:tbl>
+      <w:tblPr>
+        <w:tblStyle w:val="TableGrid"/>
+        <w:tblW w:w="0" w:type="auto"/>
+        <w:tblLook w:val="04A0" w:firstRow="1" w:lastRow="0" w:firstColumn="1" w:lastColumn="0" w:noHBand="0" w:noVBand="1"/>
+      </w:tblPr>
+      <w:tblGrid>
+        <w:gridCol w:w="2337"/>
+        <w:gridCol w:w="2337"/>
+        <w:gridCol w:w="2338"/>
+        <w:gridCol w:w="2338"/>
+      </w:tblGrid>
+      <w:tr>
+        <w:tc>
+          <w:tcPr>
+            <w:tcW w:w="2337" w:type="dxa"/>
+          </w:tcPr>
+          <w:p>
+            <w:pPr>
+              <w:autoSpaceDE w:val="0"/>
+              <w:autoSpaceDN w:val="0"/>
+              <w:adjustRightInd w:val="0"/>
+              <w:rPr>
+                <w:rFonts w:ascii="Times New Roman" w:hAnsi="Times New Roman" w:cs="Times New Roman"/>
+                <w:szCs w:val="24"/>
+                <w:lang w:val="en-US"/>
+              </w:rPr>
+            </w:pPr>
+            <w:r>
+              <w:rPr>
+                <w:rFonts w:ascii="Times New Roman" w:hAnsi="Times New Roman" w:cs="Times New Roman"/>
+                <w:szCs w:val="24"/>
+                <w:lang w:val="en-US"/>
+              </w:rPr>
+              <w:t>Bit Vector</w:t>
+            </w:r>
+          </w:p>
+        </w:tc>
+        <w:tc>
+          <w:tcPr>
+            <w:tcW w:w="2337" w:type="dxa"/>
+          </w:tcPr>
+          <w:p>
+            <w:pPr>
+              <w:autoSpaceDE w:val="0"/>
+              <w:autoSpaceDN w:val="0"/>
+              <w:adjustRightInd w:val="0"/>
+              <w:rPr>
+                <w:rFonts w:ascii="Times New Roman" w:hAnsi="Times New Roman" w:cs="Times New Roman"/>
+                <w:szCs w:val="24"/>
+                <w:lang w:val="en-US"/>
+              </w:rPr>
+            </w:pPr>
+            <w:r>
+              <w:rPr>
+                <w:rFonts w:ascii="Times New Roman" w:hAnsi="Times New Roman" w:cs="Times New Roman"/>
+                <w:szCs w:val="24"/>
+                <w:lang w:val="en-US"/>
+              </w:rPr>
+              <w:t xml:space="preserve">Bucket </w:t>
+            </w:r>
+          </w:p>
+        </w:tc>
+        <w:tc>
+          <w:tcPr>
+            <w:tcW w:w="2338" w:type="dxa"/>
+          </w:tcPr>
+          <w:p>
+            <w:pPr>
+              <w:autoSpaceDE w:val="0"/>
+              <w:autoSpaceDN w:val="0"/>
+              <w:adjustRightInd w:val="0"/>
+              <w:rPr>
+                <w:rFonts w:ascii="Times New Roman" w:hAnsi="Times New Roman" w:cs="Times New Roman"/>
+                <w:szCs w:val="24"/>
+                <w:lang w:val="en-US"/>
+              </w:rPr>
+            </w:pPr>
+            <w:r>
+              <w:rPr>
+                <w:rFonts w:ascii="Times New Roman" w:hAnsi="Times New Roman" w:cs="Times New Roman"/>
+                <w:szCs w:val="24"/>
+                <w:lang w:val="en-US"/>
+              </w:rPr>
+              <w:t>Hash Counter</w:t>
+            </w:r>
+          </w:p>
+        </w:tc>
+        <w:tc>
+          <w:tcPr>
+            <w:tcW w:w="2338" w:type="dxa"/>
+          </w:tcPr>
+          <w:p>
+            <w:pPr>
+              <w:autoSpaceDE w:val="0"/>
+              <w:autoSpaceDN w:val="0"/>
+              <w:adjustRightInd w:val="0"/>
+              <w:rPr>
+                <w:rFonts w:ascii="Times New Roman" w:hAnsi="Times New Roman" w:cs="Times New Roman"/>
+                <w:szCs w:val="24"/>
+                <w:lang w:val="en-US"/>
+              </w:rPr>
+            </w:pPr>
+            <w:r>
+              <w:rPr>
+                <w:rFonts w:ascii="Times New Roman" w:hAnsi="Times New Roman" w:cs="Times New Roman"/>
+                <w:szCs w:val="24"/>
+                <w:lang w:val="en-US"/>
+              </w:rPr>
+              <w:t>Pairs</w:t>
+            </w:r>
+          </w:p>
+        </w:tc>
+      </w:tr>
+      <w:tr>
+        <w:tc>
+          <w:tcPr>
+            <w:tcW w:w="2337" w:type="dxa"/>
+          </w:tcPr>
+          <w:p>
+            <w:pPr>
+              <w:autoSpaceDE w:val="0"/>
+              <w:autoSpaceDN w:val="0"/>
+              <w:adjustRightInd w:val="0"/>
+              <w:rPr>
+                <w:rFonts w:ascii="Times New Roman" w:hAnsi="Times New Roman" w:cs="Times New Roman"/>
+                <w:szCs w:val="24"/>
+                <w:lang w:val="en-US"/>
+              </w:rPr>
+            </w:pPr>
+            <w:r>
+              <w:rPr>
+                <w:rFonts w:ascii="Times New Roman" w:hAnsi="Times New Roman" w:cs="Times New Roman"/>
+                <w:szCs w:val="24"/>
+                <w:lang w:val="en-US"/>
+              </w:rPr>
+              <w:t>1</w:t>
+            </w:r>
+          </w:p>
+        </w:tc>
+        <w:tc>
+          <w:tcPr>
+            <w:tcW w:w="2337" w:type="dxa"/>
+          </w:tcPr>
+          <w:p>
+            <w:pPr>
+              <w:autoSpaceDE w:val="0"/>
+              <w:autoSpaceDN w:val="0"/>
+              <w:adjustRightInd w:val="0"/>
+              <w:rPr>
+                <w:rFonts w:ascii="Times New Roman" w:hAnsi="Times New Roman" w:cs="Times New Roman"/>
+                <w:szCs w:val="24"/>
+                <w:lang w:val="en-US"/>
+              </w:rPr>
+            </w:pPr>
+            <w:r>
+              <w:rPr>
+                <w:rFonts w:ascii="Times New Roman" w:hAnsi="Times New Roman" w:cs="Times New Roman"/>
+                <w:szCs w:val="24"/>
+                <w:lang w:val="en-US"/>
+              </w:rPr>
+              <w:t>0</w:t>
+            </w:r>
+          </w:p>
+        </w:tc>
+        <w:tc>
+          <w:tcPr>
+            <w:tcW w:w="2338" w:type="dxa"/>
+          </w:tcPr>
+          <w:p>
+            <w:pPr>
+              <w:autoSpaceDE w:val="0"/>
+              <w:autoSpaceDN w:val="0"/>
+              <w:adjustRightInd w:val="0"/>
+              <w:rPr>
+                <w:rFonts w:ascii="Times New Roman" w:hAnsi="Times New Roman" w:cs="Times New Roman"/>
+                <w:szCs w:val="24"/>
+                <w:lang w:val="en-US"/>
+              </w:rPr>
+            </w:pPr>
+            <w:r>
+              <w:rPr>
+                <w:rFonts w:ascii="Times New Roman" w:hAnsi="Times New Roman" w:cs="Times New Roman"/>
+                <w:szCs w:val="24"/>
+                <w:lang w:val="en-US"/>
+              </w:rPr>
+              <w:t>2</w:t>
+            </w:r>
+          </w:p>
+        </w:tc>
+        <w:tc>
+          <w:tcPr>
+            <w:tcW w:w="2338" w:type="dxa"/>
+          </w:tcPr>
+          <w:p>
+            <w:pPr>
+              <w:autoSpaceDE w:val="0"/>
+              <w:autoSpaceDN w:val="0"/>
+              <w:adjustRightInd w:val="0"/>
+              <w:rPr>
+                <w:rFonts w:ascii="Times New Roman" w:hAnsi="Times New Roman" w:cs="Times New Roman"/>
+                <w:szCs w:val="24"/>
+                <w:lang w:val="en-US"/>
+              </w:rPr>
+            </w:pPr>
+            <w:r>
+              <w:rPr>
+                <w:rFonts w:ascii="Times New Roman" w:hAnsi="Times New Roman" w:cs="Times New Roman"/>
+                <w:szCs w:val="24"/>
+                <w:lang w:val="en-US"/>
+              </w:rPr>
+              <w:t>{2, 7}</w:t>
+            </w:r>
+          </w:p>
+        </w:tc>
+      </w:tr>
+    </w:tbl>
+    <w:p>
+      <w:pPr>
+        <w:autoSpaceDE w:val="0"/>
+        <w:autoSpaceDN w:val="0"/>
+        <w:adjustRightInd w:val="0"/>
+        <w:rPr>
+          <w:rFonts w:ascii="Times New Roman" w:hAnsi="Times New Roman" w:cs="Times New Roman"/>
+          <w:szCs w:val="24"/>
+          <w:lang w:val="en-US"/>
+        </w:rPr>
+      </w:pPr>
+    </w:p>
+    <w:p>
+      <w:pPr>
+        <w:autoSpaceDE w:val="0"/>
+        <w:autoSpaceDN w:val="0"/>
+        <w:adjustRightInd w:val="0"/>
+        <w:rPr>
+          <w:rFonts w:ascii="Times New Roman" w:hAnsi="Times New Roman" w:cs="Times New Roman"/>
+          <w:szCs w:val="24"/>
+          <w:lang w:val="en-US"/>
+        </w:rPr>
+      </w:pPr>
+      <w:r>
+        <w:rPr>
+          <w:rFonts w:ascii="Times New Roman" w:hAnsi="Times New Roman" w:cs="Times New Roman"/>
+          <w:szCs w:val="24"/>
+          <w:lang w:val="en-US"/>
+        </w:rPr>
+        <w:t>Frequent Bucket:  0</w:t>
+      </w:r>
+    </w:p>
+    <w:p>
+      <w:pPr>
+        <w:autoSpaceDE w:val="0"/>
+        <w:autoSpaceDN w:val="0"/>
+        <w:adjustRightInd w:val="0"/>
+        <w:rPr>
+          <w:rFonts w:ascii="Times New Roman" w:hAnsi="Times New Roman" w:cs="Times New Roman"/>
+          <w:szCs w:val="24"/>
+          <w:lang w:val="en-US"/>
+        </w:rPr>
+      </w:pPr>
+    </w:p>
+    <w:p>
+      <w:pPr>
+        <w:autoSpaceDE w:val="0"/>
+        <w:autoSpaceDN w:val="0"/>
+        <w:adjustRightInd w:val="0"/>
+        <w:rPr>
+          <w:rFonts w:ascii="Times New Roman" w:hAnsi="Times New Roman" w:cs="Times New Roman"/>
+          <w:b/>
+          <w:bCs/>
+          <w:szCs w:val="24"/>
+          <w:lang w:val="en-US"/>
+        </w:rPr>
+      </w:pPr>
+      <w:r>
+        <w:rPr>
+          <w:rFonts w:ascii="Times New Roman" w:hAnsi="Times New Roman" w:cs="Times New Roman"/>
+          <w:b/>
+          <w:bCs/>
+          <w:szCs w:val="24"/>
+          <w:lang w:val="en-US"/>
+        </w:rPr>
+        <w:t>Memory</w:t>
+      </w:r>
+    </w:p>
+    <w:p>
+      <w:pPr>
+        <w:rPr>
+          <w:rFonts w:ascii="Times New Roman" w:hAnsi="Times New Roman" w:cs="Times New Roman"/>
+          <w:b/>
+          <w:bCs/>
+          <w:szCs w:val="24"/>
+          <w:lang w:val="en-US"/>
+        </w:rPr>
+      </w:pPr>
+      <w:r>
+        <w:rPr>
+          <w:rFonts w:ascii="Times New Roman" w:hAnsi="Times New Roman" w:cs="Times New Roman"/>
+          <w:b/>
+          <w:bCs/>
+          <w:szCs w:val="24"/>
+          <w:lang w:val="en-US"/>
+        </w:rPr>
+        <mc:AlternateContent>
+          <mc:Choice Requires="wps">
+            <w:drawing>
+              <wp:anchor distT="0" distB="0" distL="114300" distR="114300" simplePos="0" relativeHeight="251666432" behindDoc="0" locked="0" layoutInCell="1" allowOverlap="1" wp14:anchorId="71C50AE2" wp14:editId="4B55F49B">
+                <wp:simplePos x="0" y="0"/>
+                <wp:positionH relativeFrom="column">
+                  <wp:posOffset>2458720</wp:posOffset>
+                </wp:positionH>
+                <wp:positionV relativeFrom="paragraph">
+                  <wp:posOffset>81280</wp:posOffset>
+                </wp:positionV>
+                <wp:extent cx="1452880" cy="1849120"/>
+                <wp:effectExtent l="0" t="0" r="7620" b="17780"/>
+                <wp:wrapNone/>
+                <wp:docPr id="8" name="Rectangle 8"/>
+                <wp:cNvGraphicFramePr/>
+                <a:graphic xmlns:a="http://schemas.openxmlformats.org/drawingml/2006/main">
+                  <a:graphicData uri="http://schemas.microsoft.com/office/word/2010/wordprocessingShape">
+                    <wps:wsp>
+                      <wps:cNvSpPr/>
+                      <wps:spPr>
+                        <a:xfrm>
+                          <a:off x="0" y="0"/>
+                          <a:ext cx="1452880" cy="1849120"/>
+                        </a:xfrm>
+                        <a:prstGeom prst="rect">
+                          <a:avLst/>
+                        </a:prstGeom>
+                      </wps:spPr>
+                      <wps:style>
+                        <a:lnRef idx="2">
+                          <a:schemeClr val="dk1"/>
+                        </a:lnRef>
+                        <a:fillRef idx="1">
+                          <a:schemeClr val="lt1"/>
+                        </a:fillRef>
+                        <a:effectRef idx="0">
+                          <a:schemeClr val="dk1"/>
+                        </a:effectRef>
+                        <a:fontRef idx="minor">
+                          <a:schemeClr val="dk1"/>
+                        </a:fontRef>
+                      </wps:style>
+                      <wps:txbx>
+                        <w:txbxContent>
+                          <w:p>
+                            <w:pPr>
+                              <w:jc w:val="center"/>
+                              <w:rPr>
+                                <w:lang w:val="en-US"/>
+                              </w:rPr>
+                            </w:pPr>
+                          </w:p>
+                          <w:p>
+                            <w:pPr>
+                              <w:jc w:val="center"/>
+                              <w:rPr>
+                                <w:lang w:val="en-US"/>
+                              </w:rPr>
+                            </w:pPr>
+                          </w:p>
+                          <w:p>
+                            <w:pPr>
+                              <w:jc w:val="center"/>
+                              <w:rPr>
+                                <w:lang w:val="en-US"/>
+                              </w:rPr>
+                            </w:pPr>
+                          </w:p>
+                          <w:p>
+                            <w:pPr>
+                              <w:jc w:val="center"/>
+                              <w:rPr>
+                                <w:lang w:val="en-US"/>
+                              </w:rPr>
+                            </w:pPr>
+                          </w:p>
+                          <w:p>
+                            <w:pPr>
+                              <w:jc w:val="center"/>
+                              <w:rPr>
+                                <w:lang w:val="en-US"/>
+                              </w:rPr>
+                            </w:pPr>
+                          </w:p>
+                          <w:p>
+                            <w:pPr>
+                              <w:jc w:val="center"/>
+                              <w:rPr>
+                                <w:lang w:val="en-US"/>
+                              </w:rPr>
+                            </w:pPr>
+                            <w:r>
+                              <w:rPr>
+                                <w:lang w:val="en-US"/>
+                              </w:rPr>
+                              <w:t xml:space="preserve">Count </w:t>
+                            </w:r>
+                            <w:r>
+                              <w:rPr>
+                                <w:lang w:val="en-US"/>
+                              </w:rPr>
+                              <w:t xml:space="preserve">of </w:t>
+                            </w:r>
+                            <w:r>
+                              <w:rPr>
+                                <w:lang w:val="en-US"/>
+                              </w:rPr>
+                              <w:t>candidate pairs = 1</w:t>
+                            </w:r>
+                          </w:p>
+                          <w:p>
+                            <w:pPr>
+                              <w:rPr>
+                                <w:lang w:val="en-US"/>
+                              </w:rPr>
+                            </w:pPr>
+                          </w:p>
+                        </w:txbxContent>
+                      </wps:txbx>
+                      <wps:bodyPr rot="0" spcFirstLastPara="0" vertOverflow="overflow" horzOverflow="overflow" vert="horz" wrap="square" lIns="91440" tIns="45720" rIns="91440" bIns="45720" numCol="1" spcCol="0" rtlCol="0" fromWordArt="0" anchor="ctr" anchorCtr="0" forceAA="0" compatLnSpc="1">
+                        <a:prstTxWarp prst="textNoShape">
+                          <a:avLst/>
+                        </a:prstTxWarp>
+                        <a:noAutofit/>
+                      </wps:bodyPr>
+                    </wps:wsp>
+                  </a:graphicData>
+                </a:graphic>
+                <wp14:sizeRelH relativeFrom="margin">
+                  <wp14:pctWidth>0</wp14:pctWidth>
+                </wp14:sizeRelH>
+                <wp14:sizeRelV relativeFrom="margin">
+                  <wp14:pctHeight>0</wp14:pctHeight>
+                </wp14:sizeRelV>
+              </wp:anchor>
+            </w:drawing>
+          </mc:Choice>
+          <mc:Fallback>
+            <w:pict>
+              <v:rect w14:anchorId="71C50AE2" id="Rectangle 8" o:spid="_x0000_s1030" style="position:absolute;margin-left:193.6pt;margin-top:6.4pt;width:114.4pt;height:145.6pt;z-index:251666432;visibility:visible;mso-wrap-style:square;mso-width-percent:0;mso-height-percent:0;mso-wrap-distance-left:9pt;mso-wrap-distance-top:0;mso-wrap-distance-right:9pt;mso-wrap-distance-bottom:0;mso-position-horizontal:absolute;mso-position-horizontal-relative:text;mso-position-vertical:absolute;mso-position-vertical-relative:text;mso-width-percent:0;mso-height-percent:0;mso-width-relative:margin;mso-height-relative:margin;v-text-anchor:middle" o:gfxdata="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" fillcolor="white [3201]" strokecolor="black [3200]" strokeweight="1pt">
+                <v:textbox>
+                  <w:txbxContent>
+                    <w:p>
+                      <w:pPr>
+                        <w:jc w:val="center"/>
+                        <w:rPr>
+                          <w:lang w:val="en-US"/>
+                        </w:rPr>
+                      </w:pPr>
+                    </w:p>
+                    <w:p>
+                      <w:pPr>
+                        <w:jc w:val="center"/>
+                        <w:rPr>
+                          <w:lang w:val="en-US"/>
+                        </w:rPr>
+                      </w:pPr>
+                    </w:p>
+                    <w:p>
+                      <w:pPr>
+                        <w:jc w:val="center"/>
+                        <w:rPr>
+                          <w:lang w:val="en-US"/>
+                        </w:rPr>
+                      </w:pPr>
+                    </w:p>
+                    <w:p>
+                      <w:pPr>
+                        <w:jc w:val="center"/>
+                        <w:rPr>
+                          <w:lang w:val="en-US"/>
+                        </w:rPr>
+                      </w:pPr>
+                    </w:p>
+                    <w:p>
+                      <w:pPr>
+                        <w:jc w:val="center"/>
+                        <w:rPr>
+                          <w:lang w:val="en-US"/>
+                        </w:rPr>
+                      </w:pPr>
+                    </w:p>
+                    <w:p>
+                      <w:pPr>
+                        <w:jc w:val="center"/>
+                        <w:rPr>
+                          <w:lang w:val="en-US"/>
+                        </w:rPr>
+                      </w:pPr>
+                      <w:r>
+                        <w:rPr>
+                          <w:lang w:val="en-US"/>
+                        </w:rPr>
+                        <w:t xml:space="preserve">Count </w:t>
+                      </w:r>
+                      <w:r>
+                        <w:rPr>
+                          <w:lang w:val="en-US"/>
+                        </w:rPr>
+                        <w:t xml:space="preserve">of </w:t>
+                      </w:r>
+                      <w:r>
+                        <w:rPr>
+                          <w:lang w:val="en-US"/>
+                        </w:rPr>
+                        <w:t>candidate pairs = 1</w:t>
+                      </w:r>
+                    </w:p>
+                    <w:p>
+                      <w:pPr>
+                        <w:rPr>
+                          <w:lang w:val="en-US"/>
+                        </w:rPr>
+                      </w:pPr>
+                    </w:p>
+                  </w:txbxContent>
+                </v:textbox>
+              </v:rect>
+            </w:pict>
+          </mc:Fallback>
+        </mc:AlternateContent>
+      </w:r>
+      <w:r>
+        <w:rPr>
+          <w:rFonts w:ascii="Times New Roman" w:hAnsi="Times New Roman" w:cs="Times New Roman"/>
+          <w:b/>
+          <w:bCs/>
+          <w:szCs w:val="24"/>
+          <w:lang w:val="en-US"/>
+        </w:rPr>
+        <mc:AlternateContent>
+          <mc:Choice Requires="wps">
+            <w:drawing>
+              <wp:anchor distT="0" distB="0" distL="114300" distR="114300" simplePos="0" relativeHeight="251667456" behindDoc="0" locked="0" layoutInCell="1" allowOverlap="1" wp14:anchorId="15412C9B" wp14:editId="30B74AB4">
+                <wp:simplePos x="0" y="0"/>
+                <wp:positionH relativeFrom="column">
+                  <wp:posOffset>2611120</wp:posOffset>
+                </wp:positionH>
+                <wp:positionV relativeFrom="paragraph">
+                  <wp:posOffset>151130</wp:posOffset>
+                </wp:positionV>
+                <wp:extent cx="1148080" cy="457200"/>
+                <wp:effectExtent l="0" t="0" r="7620" b="12700"/>
+                <wp:wrapNone/>
+                <wp:docPr id="7" name="Rectangle 7"/>
+                <wp:cNvGraphicFramePr/>
+                <a:graphic xmlns:a="http://schemas.openxmlformats.org/drawingml/2006/main">
+                  <a:graphicData uri="http://schemas.microsoft.com/office/word/2010/wordprocessingShape">
+                    <wps:wsp>
+                      <wps:cNvSpPr/>
+                      <wps:spPr>
+                        <a:xfrm>
+                          <a:off x="0" y="0"/>
+                          <a:ext cx="1148080" cy="457200"/>
+                        </a:xfrm>
+                        <a:prstGeom prst="rect">
+                          <a:avLst/>
+                        </a:prstGeom>
+                      </wps:spPr>
+                      <wps:style>
+                        <a:lnRef idx="2">
+                          <a:schemeClr val="dk1"/>
+                        </a:lnRef>
+                        <a:fillRef idx="1">
+                          <a:schemeClr val="lt1"/>
+                        </a:fillRef>
+                        <a:effectRef idx="0">
+                          <a:schemeClr val="dk1"/>
+                        </a:effectRef>
+                        <a:fontRef idx="minor">
+                          <a:schemeClr val="dk1"/>
+                        </a:fontRef>
+                      </wps:style>
+                      <wps:txbx>
+                        <w:txbxContent>
+                          <w:p>
+                            <w:pPr>
+                              <w:jc w:val="center"/>
+                              <w:rPr>
+                                <w:sz w:val="20"/>
+                                <w:szCs w:val="20"/>
+                                <w:lang w:val="en-US"/>
+                              </w:rPr>
+                            </w:pPr>
+                            <w:r>
+                              <w:rPr>
+                                <w:sz w:val="20"/>
+                                <w:szCs w:val="20"/>
+                                <w:lang w:val="en-US"/>
+                              </w:rPr>
+                              <w:t>Frequent items</w:t>
+                            </w:r>
+                          </w:p>
+                          <w:p>
+                            <w:pPr>
+                              <w:jc w:val="center"/>
+                              <w:rPr>
+                                <w:sz w:val="20"/>
+                                <w:szCs w:val="20"/>
+                                <w:lang w:val="en-US"/>
+                              </w:rPr>
+                            </w:pPr>
+                            <w:r>
+                              <w:rPr>
+                                <w:sz w:val="20"/>
+                                <w:szCs w:val="20"/>
+                                <w:lang w:val="en-US"/>
+                              </w:rPr>
+                              <w:t>{2, 7}</w:t>
+                            </w:r>
+                          </w:p>
+                        </w:txbxContent>
+                      </wps:txbx>
+                      <wps:bodyPr rot="0" spcFirstLastPara="0" vertOverflow="overflow" horzOverflow="overflow" vert="horz" wrap="square" lIns="91440" tIns="45720" rIns="91440" bIns="45720" numCol="1" spcCol="0" rtlCol="0" fromWordArt="0" anchor="ctr" anchorCtr="0" forceAA="0" compatLnSpc="1">
+                        <a:prstTxWarp prst="textNoShape">
+                          <a:avLst/>
+                        </a:prstTxWarp>
+                        <a:noAutofit/>
+                      </wps:bodyPr>
+                    </wps:wsp>
+                  </a:graphicData>
+                </a:graphic>
+                <wp14:sizeRelH relativeFrom="margin">
+                  <wp14:pctWidth>0</wp14:pctWidth>
+                </wp14:sizeRelH>
+                <wp14:sizeRelV relativeFrom="margin">
+                  <wp14:pctHeight>0</wp14:pctHeight>
+                </wp14:sizeRelV>
+              </wp:anchor>
+            </w:drawing>
+          </mc:Choice>
+          <mc:Fallback>
+            <w:pict>
+              <v:rect w14:anchorId="15412C9B" id="Rectangle 7" o:spid="_x0000_s1031" style="position:absolute;margin-left:205.6pt;margin-top:11.9pt;width:90.4pt;height:36pt;z-index:251667456;visibility:visible;mso-wrap-style:square;mso-width-percent:0;mso-height-percent:0;mso-wrap-distance-left:9pt;mso-wrap-distance-top:0;mso-wrap-distance-right:9pt;mso-wrap-distance-bottom:0;mso-position-horizontal:absolute;mso-position-horizontal-relative:text;mso-position-vertical:absolute;mso-position-vertical-relative:text;mso-width-percent:0;mso-height-percent:0;mso-width-relative:margin;mso-height-relative:margin;v-text-anchor:middle" o:gfxdata="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" fillcolor="white [3201]" strokecolor="black [3200]" strokeweight="1pt">
+                <v:textbox>
+                  <w:txbxContent>
+                    <w:p>
+                      <w:pPr>
+                        <w:jc w:val="center"/>
+                        <w:rPr>
+                          <w:sz w:val="20"/>
+                          <w:szCs w:val="20"/>
+                          <w:lang w:val="en-US"/>
+                        </w:rPr>
+                      </w:pPr>
+                      <w:r>
+                        <w:rPr>
+                          <w:sz w:val="20"/>
+                          <w:szCs w:val="20"/>
+                          <w:lang w:val="en-US"/>
+                        </w:rPr>
+                        <w:t>Frequent items</w:t>
+                      </w:r>
+                    </w:p>
+                    <w:p>
+                      <w:pPr>
+                        <w:jc w:val="center"/>
+                        <w:rPr>
+                          <w:sz w:val="20"/>
+                          <w:szCs w:val="20"/>
+                          <w:lang w:val="en-US"/>
+                        </w:rPr>
+                      </w:pPr>
+                      <w:r>
+                        <w:rPr>
+                          <w:sz w:val="20"/>
+                          <w:szCs w:val="20"/>
+                          <w:lang w:val="en-US"/>
+                        </w:rPr>
+                        <w:t>{2, 7}</w:t>
+                      </w:r>
+                    </w:p>
+                  </w:txbxContent>
+                </v:textbox>
+              </v:rect>
+            </w:pict>
+          </mc:Fallback>
+        </mc:AlternateContent>
+      </w:r>
+      <w:r>
+        <w:rPr>
+          <w:rFonts w:ascii="Times New Roman" w:hAnsi="Times New Roman" w:cs="Times New Roman"/>
+          <w:b/>
+          <w:bCs/>
+          <w:noProof/>
+          <w:szCs w:val="24"/>
+          <w:lang w:val="en-US"/>
+        </w:rPr>
+        <mc:AlternateContent>
+          <mc:Choice Requires="wps">
+            <w:drawing>
+              <wp:anchor distT="0" distB="0" distL="114300" distR="114300" simplePos="0" relativeHeight="251665408" behindDoc="0" locked="0" layoutInCell="1" allowOverlap="1" wp14:anchorId="2EE59607" wp14:editId="38B9691A">
+                <wp:simplePos x="0" y="0"/>
+                <wp:positionH relativeFrom="column">
+                  <wp:posOffset>162560</wp:posOffset>
+                </wp:positionH>
+                <wp:positionV relativeFrom="paragraph">
+                  <wp:posOffset>151130</wp:posOffset>
+                </wp:positionV>
+                <wp:extent cx="1148080" cy="508000"/>
+                <wp:effectExtent l="0" t="0" r="7620" b="12700"/>
+                <wp:wrapNone/>
+                <wp:docPr id="9" name="Rectangle 9"/>
+                <wp:cNvGraphicFramePr/>
+                <a:graphic xmlns:a="http://schemas.openxmlformats.org/drawingml/2006/main">
+                  <a:graphicData uri="http://schemas.microsoft.com/office/word/2010/wordprocessingShape">
+                    <wps:wsp>
+                      <wps:cNvSpPr/>
+                      <wps:spPr>
+                        <a:xfrm>
+                          <a:off x="0" y="0"/>
+                          <a:ext cx="1148080" cy="508000"/>
+                        </a:xfrm>
+                        <a:prstGeom prst="rect">
+                          <a:avLst/>
+                        </a:prstGeom>
+                      </wps:spPr>
+                      <wps:style>
+                        <a:lnRef idx="2">
+                          <a:schemeClr val="dk1"/>
+                        </a:lnRef>
+                        <a:fillRef idx="1">
+                          <a:schemeClr val="lt1"/>
+                        </a:fillRef>
+                        <a:effectRef idx="0">
+                          <a:schemeClr val="dk1"/>
+                        </a:effectRef>
+                        <a:fontRef idx="minor">
+                          <a:schemeClr val="dk1"/>
+                        </a:fontRef>
+                      </wps:style>
+                      <wps:txbx>
+                        <w:txbxContent>
+                          <w:p>
+                            <w:pPr>
+                              <w:jc w:val="center"/>
+                              <w:rPr>
+                                <w:sz w:val="20"/>
+                                <w:szCs w:val="20"/>
+                                <w:lang w:val="en-US"/>
+                              </w:rPr>
+                            </w:pPr>
+                            <w:r>
+                              <w:rPr>
+                                <w:sz w:val="20"/>
+                                <w:szCs w:val="20"/>
+                                <w:lang w:val="en-US"/>
+                              </w:rPr>
+                              <w:t>Item counts</w:t>
+                            </w:r>
+                          </w:p>
+                          <w:p>
+                            <w:pPr>
+                              <w:jc w:val="center"/>
+                              <w:rPr>
+                                <w:sz w:val="20"/>
+                                <w:szCs w:val="20"/>
+                                <w:lang w:val="en-US"/>
+                              </w:rPr>
+                            </w:pPr>
+                            <w:r>
+                              <w:rPr>
+                                <w:sz w:val="20"/>
+                                <w:szCs w:val="20"/>
+                                <w:lang w:val="en-US"/>
+                              </w:rPr>
+                              <w:t>1,2,3,4,7</w:t>
+                            </w:r>
+                            <w:r>
+                              <w:rPr>
+                                <w:sz w:val="20"/>
+                                <w:szCs w:val="20"/>
+                                <w:lang w:val="en-US"/>
+                              </w:rPr>
+                              <w:t xml:space="preserve"> = 5</w:t>
+                            </w:r>
+                          </w:p>
+                        </w:txbxContent>
+                      </wps:txbx>
+                      <wps:bodyPr rot="0" spcFirstLastPara="0" vertOverflow="overflow" horzOverflow="overflow" vert="horz" wrap="square" lIns="91440" tIns="45720" rIns="91440" bIns="45720" numCol="1" spcCol="0" rtlCol="0" fromWordArt="0" anchor="ctr" anchorCtr="0" forceAA="0" compatLnSpc="1">
+                        <a:prstTxWarp prst="textNoShape">
+                          <a:avLst/>
+                        </a:prstTxWarp>
+                        <a:noAutofit/>
+                      </wps:bodyPr>
+                    </wps:wsp>
+                  </a:graphicData>
+                </a:graphic>
+                <wp14:sizeRelH relativeFrom="margin">
+                  <wp14:pctWidth>0</wp14:pctWidth>
+                </wp14:sizeRelH>
+                <wp14:sizeRelV relativeFrom="margin">
+                  <wp14:pctHeight>0</wp14:pctHeight>
+                </wp14:sizeRelV>
+              </wp:anchor>
+            </w:drawing>
+          </mc:Choice>
+          <mc:Fallback>
+            <w:pict>
+              <v:rect w14:anchorId="2EE59607" id="Rectangle 9" o:spid="_x0000_s1032" style="position:absolute;margin-left:12.8pt;margin-top:11.9pt;width:90.4pt;height:40pt;z-index:251665408;visibility:visible;mso-wrap-style:square;mso-width-percent:0;mso-height-percent:0;mso-wrap-distance-left:9pt;mso-wrap-distance-top:0;mso-wrap-distance-right:9pt;mso-wrap-distance-bottom:0;mso-position-horizontal:absolute;mso-position-horizontal-relative:text;mso-position-vertical:absolute;mso-position-vertical-relative:text;mso-width-percent:0;mso-height-percent:0;mso-width-relative:margin;mso-height-relative:margin;v-text-anchor:middle" o:gfxdata="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" fillcolor="white [3201]" strokecolor="black [3200]" strokeweight="1pt">
+                <v:textbox>
+                  <w:txbxContent>
+                    <w:p>
+                      <w:pPr>
+                        <w:jc w:val="center"/>
+                        <w:rPr>
+                          <w:sz w:val="20"/>
+                          <w:szCs w:val="20"/>
+                          <w:lang w:val="en-US"/>
+                        </w:rPr>
+                      </w:pPr>
+                      <w:r>
+                        <w:rPr>
+                          <w:sz w:val="20"/>
+                          <w:szCs w:val="20"/>
+                          <w:lang w:val="en-US"/>
+                        </w:rPr>
+                        <w:t>Item counts</w:t>
+                      </w:r>
+                    </w:p>
+                    <w:p>
+                      <w:pPr>
+                        <w:jc w:val="center"/>
+                        <w:rPr>
+                          <w:sz w:val="20"/>
+                          <w:szCs w:val="20"/>
+                          <w:lang w:val="en-US"/>
+                        </w:rPr>
+                      </w:pPr>
+                      <w:r>
+                        <w:rPr>
+                          <w:sz w:val="20"/>
+                          <w:szCs w:val="20"/>
+                          <w:lang w:val="en-US"/>
+                        </w:rPr>
+                        <w:t>1,2,3,4,7</w:t>
+                      </w:r>
+                      <w:r>
+                        <w:rPr>
+                          <w:sz w:val="20"/>
+                          <w:szCs w:val="20"/>
+                          <w:lang w:val="en-US"/>
+                        </w:rPr>
+                        <w:t xml:space="preserve"> = 5</w:t>
+                      </w:r>
+                    </w:p>
+                  </w:txbxContent>
+                </v:textbox>
+              </v:rect>
+            </w:pict>
+          </mc:Fallback>
+        </mc:AlternateContent>
+      </w:r>
+      <w:r>
+        <w:rPr>
+          <w:rFonts w:ascii="Times New Roman" w:hAnsi="Times New Roman" w:cs="Times New Roman"/>
+          <w:b/>
+          <w:bCs/>
+          <w:noProof/>
+          <w:szCs w:val="24"/>
+          <w:lang w:val="en-US"/>
+        </w:rPr>
+        <mc:AlternateContent>
+          <mc:Choice Requires="wps">
+            <w:drawing>
+              <wp:anchor distT="0" distB="0" distL="114300" distR="114300" simplePos="0" relativeHeight="251664384" behindDoc="0" locked="0" layoutInCell="1" allowOverlap="1" wp14:anchorId="3C01ED20" wp14:editId="30F2C6EF">
+                <wp:simplePos x="0" y="0"/>
+                <wp:positionH relativeFrom="column">
+                  <wp:posOffset>10160</wp:posOffset>
+                </wp:positionH>
+                <wp:positionV relativeFrom="paragraph">
+                  <wp:posOffset>80010</wp:posOffset>
+                </wp:positionV>
+                <wp:extent cx="1452880" cy="1849120"/>
+                <wp:effectExtent l="0" t="0" r="7620" b="17780"/>
+                <wp:wrapNone/>
+                <wp:docPr id="10" name="Rectangle 10"/>
+                <wp:cNvGraphicFramePr/>
+                <a:graphic xmlns:a="http://schemas.openxmlformats.org/drawingml/2006/main">
+                  <a:graphicData uri="http://schemas.microsoft.com/office/word/2010/wordprocessingShape">
+                    <wps:wsp>
+                      <wps:cNvSpPr/>
+                      <wps:spPr>
+                        <a:xfrm>
+                          <a:off x="0" y="0"/>
+                          <a:ext cx="1452880" cy="1849120"/>
+                        </a:xfrm>
+                        <a:prstGeom prst="rect">
+                          <a:avLst/>
+                        </a:prstGeom>
+                      </wps:spPr>
+                      <wps:style>
+                        <a:lnRef idx="2">
+                          <a:schemeClr val="dk1"/>
+                        </a:lnRef>
+                        <a:fillRef idx="1">
+                          <a:schemeClr val="lt1"/>
+                        </a:fillRef>
+                        <a:effectRef idx="0">
+                          <a:schemeClr val="dk1"/>
+                        </a:effectRef>
+                        <a:fontRef idx="minor">
+                          <a:schemeClr val="dk1"/>
+                        </a:fontRef>
+                      </wps:style>
+                      <wps:txbx>
+                        <w:txbxContent>
+                          <w:p>
+                            <w:pPr>
+                              <w:jc w:val="center"/>
+                              <w:rPr>
+                                <w:lang w:val="en-US"/>
+                              </w:rPr>
+                            </w:pPr>
+                            <w:r>
+                              <w:rPr>
+                                <w:lang w:val="en-US"/>
+                              </w:rPr>
+                              <w:t>Hash Table</w:t>
+                            </w:r>
+                          </w:p>
+                        </w:txbxContent>
+                      </wps:txbx>
+                      <wps:bodyPr rot="0" spcFirstLastPara="0" vertOverflow="overflow" horzOverflow="overflow" vert="horz" wrap="square" lIns="91440" tIns="45720" rIns="91440" bIns="45720" numCol="1" spcCol="0" rtlCol="0" fromWordArt="0" anchor="ctr" anchorCtr="0" forceAA="0" compatLnSpc="1">
+                        <a:prstTxWarp prst="textNoShape">
+                          <a:avLst/>
+                        </a:prstTxWarp>
+                        <a:noAutofit/>
+                      </wps:bodyPr>
+                    </wps:wsp>
+                  </a:graphicData>
+                </a:graphic>
+                <wp14:sizeRelH relativeFrom="margin">
+                  <wp14:pctWidth>0</wp14:pctWidth>
+                </wp14:sizeRelH>
+                <wp14:sizeRelV relativeFrom="margin">
+                  <wp14:pctHeight>0</wp14:pctHeight>
+                </wp14:sizeRelV>
+              </wp:anchor>
+            </w:drawing>
+          </mc:Choice>
+          <mc:Fallback>
+            <w:pict>
+              <v:rect w14:anchorId="3C01ED20" id="Rectangle 10" o:spid="_x0000_s1033" style="position:absolute;margin-left:.8pt;margin-top:6.3pt;width:114.4pt;height:145.6pt;z-index:251664384;visibility:visible;mso-wrap-style:square;mso-width-percent:0;mso-height-percent:0;mso-wrap-distance-left:9pt;mso-wrap-distance-top:0;mso-wrap-distance-right:9pt;mso-wrap-distance-bottom:0;mso-position-horizontal:absolute;mso-position-horizontal-relative:text;mso-position-vertical:absolute;mso-position-vertical-relative:text;mso-width-percent:0;mso-height-percent:0;mso-width-relative:margin;mso-height-relative:margin;v-text-anchor:middle" o:gfxdata="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" fillcolor="white [3201]" strokecolor="black [3200]" strokeweight="1pt">
+                <v:textbox>
+                  <w:txbxContent>
+                    <w:p>
+                      <w:pPr>
+                        <w:jc w:val="center"/>
+                        <w:rPr>
+                          <w:lang w:val="en-US"/>
+                        </w:rPr>
+                      </w:pPr>
+                      <w:r>
+                        <w:rPr>
+                          <w:lang w:val="en-US"/>
+                        </w:rPr>
+                        <w:t>Hash Table</w:t>
+                      </w:r>
+                    </w:p>
+                  </w:txbxContent>
+                </v:textbox>
+              </v:rect>
+            </w:pict>
+          </mc:Fallback>
+        </mc:AlternateContent>
+      </w:r>
+    </w:p>
+    <w:p>
+      <w:pPr>
+        <w:rPr>
+          <w:rFonts w:ascii="Times New Roman" w:hAnsi="Times New Roman" w:cs="Times New Roman"/>
+          <w:b/>
+          <w:bCs/>
+          <w:szCs w:val="24"/>
+          <w:lang w:val="en-US"/>
+        </w:rPr>
+      </w:pPr>
+    </w:p>
+    <w:p>
+      <w:pPr>
+        <w:rPr>
+          <w:rFonts w:ascii="Times New Roman" w:hAnsi="Times New Roman" w:cs="Times New Roman"/>
+          <w:b/>
+          <w:bCs/>
+          <w:szCs w:val="24"/>
+          <w:lang w:val="en-US"/>
+        </w:rPr>
+      </w:pPr>
+    </w:p>
+    <w:p>
+      <w:pPr>
+        <w:rPr>
+          <w:rFonts w:ascii="Times New Roman" w:hAnsi="Times New Roman" w:cs="Times New Roman"/>
+          <w:b/>
+          <w:bCs/>
+          <w:szCs w:val="24"/>
+          <w:lang w:val="en-US"/>
+        </w:rPr>
+      </w:pPr>
+      <w:r>
+        <w:rPr>
+          <w:rFonts w:ascii="Times New Roman" w:hAnsi="Times New Roman" w:cs="Times New Roman"/>
+          <w:b/>
+          <w:bCs/>
+          <w:szCs w:val="24"/>
+          <w:lang w:val="en-US"/>
+        </w:rPr>
+        <mc:AlternateContent>
+          <mc:Choice Requires="wps">
+            <w:drawing>
+              <wp:anchor distT="0" distB="0" distL="114300" distR="114300" simplePos="0" relativeHeight="251669504" behindDoc="0" locked="0" layoutInCell="1" allowOverlap="1" wp14:anchorId="2F93DD84" wp14:editId="214A1DF0">
+                <wp:simplePos x="0" y="0"/>
+                <wp:positionH relativeFrom="column">
+                  <wp:posOffset>2611120</wp:posOffset>
+                </wp:positionH>
+                <wp:positionV relativeFrom="paragraph">
+                  <wp:posOffset>83185</wp:posOffset>
+                </wp:positionV>
+                <wp:extent cx="1148080" cy="457200"/>
+                <wp:effectExtent l="0" t="0" r="7620" b="12700"/>
+                <wp:wrapNone/>
+                <wp:docPr id="11" name="Rectangle 11"/>
+                <wp:cNvGraphicFramePr/>
+                <a:graphic xmlns:a="http://schemas.openxmlformats.org/drawingml/2006/main">
+                  <a:graphicData uri="http://schemas.microsoft.com/office/word/2010/wordprocessingShape">
+                    <wps:wsp>
+                      <wps:cNvSpPr/>
+                      <wps:spPr>
+                        <a:xfrm>
+                          <a:off x="0" y="0"/>
+                          <a:ext cx="1148080" cy="457200"/>
+                        </a:xfrm>
+                        <a:prstGeom prst="rect">
+                          <a:avLst/>
+                        </a:prstGeom>
+                      </wps:spPr>
+                      <wps:style>
+                        <a:lnRef idx="2">
+                          <a:schemeClr val="dk1"/>
+                        </a:lnRef>
+                        <a:fillRef idx="1">
+                          <a:schemeClr val="lt1"/>
+                        </a:fillRef>
+                        <a:effectRef idx="0">
+                          <a:schemeClr val="dk1"/>
+                        </a:effectRef>
+                        <a:fontRef idx="minor">
+                          <a:schemeClr val="dk1"/>
+                        </a:fontRef>
+                      </wps:style>
+                      <wps:txbx>
+                        <w:txbxContent>
+                          <w:p>
+                            <w:pPr>
+                              <w:jc w:val="center"/>
+                              <w:rPr>
+                                <w:sz w:val="20"/>
+                                <w:szCs w:val="20"/>
+                                <w:lang w:val="en-US"/>
+                              </w:rPr>
+                            </w:pPr>
+                            <w:r>
+                              <w:rPr>
+                                <w:sz w:val="20"/>
+                                <w:szCs w:val="20"/>
+                                <w:lang w:val="en-US"/>
+                              </w:rPr>
+                              <w:t>Bitmap</w:t>
+                            </w:r>
+                          </w:p>
+                          <w:p>
+                            <w:pPr>
+                              <w:jc w:val="center"/>
+                              <w:rPr>
+                                <w:sz w:val="20"/>
+                                <w:szCs w:val="20"/>
+                                <w:lang w:val="en-US"/>
+                              </w:rPr>
+                            </w:pPr>
+                            <w:r>
+                              <w:rPr>
+                                <w:sz w:val="20"/>
+                                <w:szCs w:val="20"/>
+                                <w:lang w:val="en-US"/>
+                              </w:rPr>
+                              <w:t>1</w:t>
+                            </w:r>
+                          </w:p>
+                        </w:txbxContent>
+                      </wps:txbx>
+                      <wps:bodyPr rot="0" spcFirstLastPara="0" vertOverflow="overflow" horzOverflow="overflow" vert="horz" wrap="square" lIns="91440" tIns="45720" rIns="91440" bIns="45720" numCol="1" spcCol="0" rtlCol="0" fromWordArt="0" anchor="ctr" anchorCtr="0" forceAA="0" compatLnSpc="1">
+                        <a:prstTxWarp prst="textNoShape">
+                          <a:avLst/>
+                        </a:prstTxWarp>
+                        <a:noAutofit/>
+                      </wps:bodyPr>
+                    </wps:wsp>
+                  </a:graphicData>
+                </a:graphic>
+                <wp14:sizeRelH relativeFrom="margin">
+                  <wp14:pctWidth>0</wp14:pctWidth>
+                </wp14:sizeRelH>
+                <wp14:sizeRelV relativeFrom="margin">
+                  <wp14:pctHeight>0</wp14:pctHeight>
+                </wp14:sizeRelV>
+              </wp:anchor>
+            </w:drawing>
+          </mc:Choice>
+          <mc:Fallback>
+            <w:pict>
+              <v:rect w14:anchorId="2F93DD84" id="Rectangle 11" o:spid="_x0000_s1034" style="position:absolute;margin-left:205.6pt;margin-top:6.55pt;width:90.4pt;height:36pt;z-index:251669504;visibility:visible;mso-wrap-style:square;mso-width-percent:0;mso-height-percent:0;mso-wrap-distance-left:9pt;mso-wrap-distance-top:0;mso-wrap-distance-right:9pt;mso-wrap-distance-bottom:0;mso-position-horizontal:absolute;mso-position-horizontal-relative:text;mso-position-vertical:absolute;mso-position-vertical-relative:text;mso-width-percent:0;mso-height-percent:0;mso-width-relative:margin;mso-height-relative:margin;v-text-anchor:middle" o:gfxdata="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" fillcolor="white [3201]" strokecolor="black [3200]" strokeweight="1pt">
+                <v:textbox>
+                  <w:txbxContent>
+                    <w:p>
+                      <w:pPr>
+                        <w:jc w:val="center"/>
+                        <w:rPr>
+                          <w:sz w:val="20"/>
+                          <w:szCs w:val="20"/>
+                          <w:lang w:val="en-US"/>
+                        </w:rPr>
+                      </w:pPr>
+                      <w:r>
+                        <w:rPr>
+                          <w:sz w:val="20"/>
+                          <w:szCs w:val="20"/>
+                          <w:lang w:val="en-US"/>
+                        </w:rPr>
+                        <w:t>Bitmap</w:t>
+                      </w:r>
+                    </w:p>
+                    <w:p>
+                      <w:pPr>
+                        <w:jc w:val="center"/>
+                        <w:rPr>
+                          <w:sz w:val="20"/>
+                          <w:szCs w:val="20"/>
+                          <w:lang w:val="en-US"/>
+                        </w:rPr>
+                      </w:pPr>
+                      <w:r>
+                        <w:rPr>
+                          <w:sz w:val="20"/>
+                          <w:szCs w:val="20"/>
+                          <w:lang w:val="en-US"/>
+                        </w:rPr>
+                        <w:t>1</w:t>
+                      </w:r>
+                    </w:p>
+                  </w:txbxContent>
+                </v:textbox>
+              </v:rect>
+            </w:pict>
+          </mc:Fallback>
+        </mc:AlternateContent>
+      </w:r>
+    </w:p>
+    <w:p>
+      <w:pPr>
+        <w:rPr>
+          <w:rFonts w:ascii="Times New Roman" w:hAnsi="Times New Roman" w:cs="Times New Roman"/>
+          <w:b/>
+          <w:bCs/>
+          <w:szCs w:val="24"/>
+          <w:lang w:val="en-US"/>
+        </w:rPr>
+      </w:pPr>
+    </w:p>
+    <w:p>
+      <w:pPr>
+        <w:rPr>
+          <w:rFonts w:ascii="Times New Roman" w:hAnsi="Times New Roman" w:cs="Times New Roman"/>
+          <w:b/>
+          <w:bCs/>
+          <w:szCs w:val="24"/>
+          <w:lang w:val="en-US"/>
+        </w:rPr>
+      </w:pPr>
+    </w:p>
+    <w:p>
+      <w:pPr>
+        <w:rPr>
+          <w:rFonts w:ascii="Times New Roman" w:hAnsi="Times New Roman" w:cs="Times New Roman"/>
+          <w:b/>
+          <w:bCs/>
+          <w:szCs w:val="24"/>
+          <w:lang w:val="en-US"/>
+        </w:rPr>
+      </w:pPr>
+    </w:p>
+    <w:p>
+      <w:pPr>
+        <w:rPr>
+          <w:rFonts w:ascii="Times New Roman" w:hAnsi="Times New Roman" w:cs="Times New Roman"/>
+          <w:b/>
+          <w:bCs/>
+          <w:szCs w:val="24"/>
+          <w:lang w:val="en-US"/>
+        </w:rPr>
+      </w:pPr>
+    </w:p>
+    <w:p>
+      <w:pPr>
+        <w:rPr>
+          <w:rFonts w:ascii="Times New Roman" w:hAnsi="Times New Roman" w:cs="Times New Roman"/>
+          <w:b/>
+          <w:bCs/>
+          <w:szCs w:val="24"/>
+          <w:lang w:val="en-US"/>
+        </w:rPr>
+      </w:pPr>
+    </w:p>
+    <w:p>
+      <w:pPr>
+        <w:rPr>
+          <w:rFonts w:ascii="Times New Roman" w:hAnsi="Times New Roman" w:cs="Times New Roman"/>
+          <w:b/>
+          <w:bCs/>
+          <w:szCs w:val="24"/>
+          <w:lang w:val="en-US"/>
+        </w:rPr>
+      </w:pPr>
+    </w:p>
+    <w:p>
+      <w:pPr>
+        <w:rPr>
+          <w:rFonts w:ascii="Times New Roman" w:hAnsi="Times New Roman" w:cs="Times New Roman"/>
+          <w:b/>
+          <w:bCs/>
+          <w:szCs w:val="24"/>
+          <w:lang w:val="en-US"/>
+        </w:rPr>
+      </w:pPr>
+    </w:p>
+    <w:p>
+      <w:pPr>
+        <w:rPr>
+          <w:rFonts w:ascii="Times New Roman" w:hAnsi="Times New Roman" w:cs="Times New Roman"/>
+          <w:b/>
+          <w:bCs/>
+          <w:szCs w:val="24"/>
+          <w:lang w:val="en-US"/>
+        </w:rPr>
+      </w:pPr>
+    </w:p>
+    <w:p>
+      <w:pPr>
+        <w:ind w:firstLine="720"/>
+        <w:rPr>
+          <w:rFonts w:ascii="Times New Roman" w:hAnsi="Times New Roman" w:cs="Times New Roman"/>
+          <w:b/>
+          <w:bCs/>
+          <w:szCs w:val="24"/>
+          <w:lang w:val="en-US"/>
+        </w:rPr>
+      </w:pPr>
+      <w:r>
+        <w:rPr>
+          <w:rFonts w:ascii="Times New Roman" w:hAnsi="Times New Roman" w:cs="Times New Roman"/>
+          <w:b/>
+          <w:bCs/>
+          <w:szCs w:val="24"/>
+          <w:lang w:val="en-US"/>
+        </w:rPr>
+        <w:t>Pass 1</w:t>
+      </w:r>
+      <w:r>
+        <w:rPr>
+          <w:rFonts w:ascii="Times New Roman" w:hAnsi="Times New Roman" w:cs="Times New Roman"/>
+          <w:b/>
+          <w:bCs/>
+          <w:szCs w:val="24"/>
+          <w:lang w:val="en-US"/>
+        </w:rPr>
+        <w:tab/>
+      </w:r>
+      <w:r>
+        <w:rPr>
+          <w:rFonts w:ascii="Times New Roman" w:hAnsi="Times New Roman" w:cs="Times New Roman"/>
+          <w:b/>
+          <w:bCs/>
+          <w:szCs w:val="24"/>
+          <w:lang w:val="en-US"/>
+        </w:rPr>
+        <w:tab/>
+      </w:r>
+      <w:r>
+        <w:rPr>
+          <w:rFonts w:ascii="Times New Roman" w:hAnsi="Times New Roman" w:cs="Times New Roman"/>
+          <w:b/>
+          <w:bCs/>
+          <w:szCs w:val="24"/>
+          <w:lang w:val="en-US"/>
+        </w:rPr>
+        <w:tab/>
+      </w:r>
+      <w:r>
+        <w:rPr>
+          <w:rFonts w:ascii="Times New Roman" w:hAnsi="Times New Roman" w:cs="Times New Roman"/>
+          <w:b/>
+          <w:bCs/>
+          <w:szCs w:val="24"/>
+          <w:lang w:val="en-US"/>
+        </w:rPr>
+        <w:tab/>
+      </w:r>
+      <w:r>
+        <w:rPr>
+          <w:rFonts w:ascii="Times New Roman" w:hAnsi="Times New Roman" w:cs="Times New Roman"/>
+          <w:b/>
+          <w:bCs/>
+          <w:szCs w:val="24"/>
+          <w:lang w:val="en-US"/>
+        </w:rPr>
+        <w:tab/>
+        <w:t xml:space="preserve">    Pass 2</w:t>
+      </w:r>
+    </w:p>
+    <w:p>
+      <w:pPr>
+        <w:autoSpaceDE w:val="0"/>
+        <w:autoSpaceDN w:val="0"/>
+        <w:adjustRightInd w:val="0"/>
+        <w:rPr>
+          <w:rFonts w:ascii="Times New Roman" w:hAnsi="Times New Roman" w:cs="Times New Roman"/>
+          <w:szCs w:val="24"/>
+          <w:lang w:val="en-US"/>
+        </w:rPr>
+      </w:pPr>
     </w:p>
     <w:sectPr>
       <w:headerReference w:type="default" r:id="rId6"/>
@@ -6483,6 +9869,7 @@
   <w:style w:type="paragraph" w:default="1" w:styleId="Normal">
     <w:name w:val="Normal"/>
     <w:qFormat/>
+    <w:rsid w:val="00274496"/>
   </w:style>
   <w:style w:type="character" w:default="1" w:styleId="DefaultParagraphFont">
     <w:name w:val="Default Paragraph Font"/>

</xml_diff>